<commit_message>
Circle Language Spec: Inheritance: Put together Specialization articles' content into one article.
</commit_message>
<xml_diff>
--- a/1.1. Circle Language Spec/13. Inheritance/07. Specialization.docx
+++ b/1.1. Circle Language Spec/13. Inheritance/07. Specialization.docx
@@ -21,7 +21,7 @@
           <w:bottom w:w="68" w:type="dxa"/>
           <w:right w:w="57" w:type="dxa"/>
         </w:tblCellMar>
-        <w:tblLook w:val="00BF" w:firstRow="1" w:lastRow="0" w:firstColumn="1" w:lastColumn="0" w:noHBand="0" w:noVBand="0"/>
+        <w:tblLook w:val="00A0" w:firstRow="1" w:lastRow="0" w:firstColumn="1" w:lastColumn="0" w:noHBand="0" w:noVBand="0"/>
       </w:tblPr>
       <w:tblGrid>
         <w:gridCol w:w="8630"/>
@@ -36,8 +36,6 @@
             <w:pPr>
               <w:pStyle w:val="Heading1"/>
             </w:pPr>
-            <w:bookmarkStart w:id="0" w:name="_GoBack"/>
-            <w:bookmarkEnd w:id="0"/>
             <w:r>
               <w:t>Circle Language Spec: Inheritance</w:t>
             </w:r>
@@ -144,6 +142,4013 @@
         </w:rPr>
         <w:t>Altering Command Implementations</w:t>
       </w:r>
+    </w:p>
+    <w:p>
+      <w:pPr>
+        <w:pStyle w:val="Heading3"/>
+      </w:pPr>
+      <w:r>
+        <w:t>Specialization &amp; Data Replacement</w:t>
+      </w:r>
+    </w:p>
+    <w:p>
+      <w:r>
+        <w:t>You do not need any specialization techniques to alter the behavior of a base object.</w:t>
+      </w:r>
+    </w:p>
+    <w:p>
+      <w:pPr>
+        <w:pStyle w:val="Spacing"/>
+      </w:pPr>
+    </w:p>
+    <w:p>
+      <w:pPr>
+        <w:ind w:left="852"/>
+      </w:pPr>
+      <w:r>
+        <w:rPr>
+          <w:noProof/>
+        </w:rPr>
+        <w:drawing>
+          <wp:inline distT="0" distB="0" distL="0" distR="0" wp14:anchorId="2BAB97AA" wp14:editId="70E60F0D">
+            <wp:extent cx="2129790" cy="1971675"/>
+            <wp:effectExtent l="0" t="0" r="0" b="0"/>
+            <wp:docPr id="1" name="Picture 1"/>
+            <wp:cNvGraphicFramePr>
+              <a:graphicFrameLocks xmlns:a="http://schemas.openxmlformats.org/drawingml/2006/main" noChangeAspect="1"/>
+            </wp:cNvGraphicFramePr>
+            <a:graphic xmlns:a="http://schemas.openxmlformats.org/drawingml/2006/main">
+              <a:graphicData uri="http://schemas.openxmlformats.org/drawingml/2006/picture">
+                <pic:pic xmlns:pic="http://schemas.openxmlformats.org/drawingml/2006/picture">
+                  <pic:nvPicPr>
+                    <pic:cNvPr id="0" name="Picture 1"/>
+                    <pic:cNvPicPr>
+                      <a:picLocks noChangeAspect="1" noChangeArrowheads="1"/>
+                    </pic:cNvPicPr>
+                  </pic:nvPicPr>
+                  <pic:blipFill>
+                    <a:blip r:embed="rId5">
+                      <a:lum bright="-18000"/>
+                      <a:extLst>
+                        <a:ext uri="{28A0092B-C50C-407E-A947-70E740481C1C}">
+                          <a14:useLocalDpi xmlns:a14="http://schemas.microsoft.com/office/drawing/2010/main" val="0"/>
+                        </a:ext>
+                      </a:extLst>
+                    </a:blip>
+                    <a:srcRect/>
+                    <a:stretch>
+                      <a:fillRect/>
+                    </a:stretch>
+                  </pic:blipFill>
+                  <pic:spPr bwMode="auto">
+                    <a:xfrm>
+                      <a:off x="0" y="0"/>
+                      <a:ext cx="2129790" cy="1971675"/>
+                    </a:xfrm>
+                    <a:prstGeom prst="rect">
+                      <a:avLst/>
+                    </a:prstGeom>
+                    <a:noFill/>
+                    <a:ln>
+                      <a:noFill/>
+                    </a:ln>
+                  </pic:spPr>
+                </pic:pic>
+              </a:graphicData>
+            </a:graphic>
+          </wp:inline>
+        </w:drawing>
+      </w:r>
+    </w:p>
+    <w:p>
+      <w:pPr>
+        <w:pStyle w:val="Spacing"/>
+      </w:pPr>
+    </w:p>
+    <w:p>
+      <w:r>
+        <w:t>Anything inside the base object is just data, that can be changed, including the commands, command calls and member sets. This is all just data that you can change.</w:t>
+      </w:r>
+    </w:p>
+    <w:p>
+      <w:pPr>
+        <w:pStyle w:val="Spacing"/>
+      </w:pPr>
+    </w:p>
+    <w:p>
+      <w:pPr>
+        <w:ind w:left="852"/>
+      </w:pPr>
+      <w:r>
+        <w:rPr>
+          <w:noProof/>
+        </w:rPr>
+        <w:drawing>
+          <wp:inline distT="0" distB="0" distL="0" distR="0" wp14:anchorId="44DC4BB3" wp14:editId="5250F41C">
+            <wp:extent cx="1903095" cy="1865630"/>
+            <wp:effectExtent l="0" t="0" r="0" b="0"/>
+            <wp:docPr id="2" name="Picture 2"/>
+            <wp:cNvGraphicFramePr>
+              <a:graphicFrameLocks xmlns:a="http://schemas.openxmlformats.org/drawingml/2006/main" noChangeAspect="1"/>
+            </wp:cNvGraphicFramePr>
+            <a:graphic xmlns:a="http://schemas.openxmlformats.org/drawingml/2006/main">
+              <a:graphicData uri="http://schemas.openxmlformats.org/drawingml/2006/picture">
+                <pic:pic xmlns:pic="http://schemas.openxmlformats.org/drawingml/2006/picture">
+                  <pic:nvPicPr>
+                    <pic:cNvPr id="0" name="Picture 2"/>
+                    <pic:cNvPicPr>
+                      <a:picLocks noChangeAspect="1" noChangeArrowheads="1"/>
+                    </pic:cNvPicPr>
+                  </pic:nvPicPr>
+                  <pic:blipFill>
+                    <a:blip r:embed="rId6" cstate="print">
+                      <a:lum bright="-18000"/>
+                      <a:extLst>
+                        <a:ext uri="{28A0092B-C50C-407E-A947-70E740481C1C}">
+                          <a14:useLocalDpi xmlns:a14="http://schemas.microsoft.com/office/drawing/2010/main" val="0"/>
+                        </a:ext>
+                      </a:extLst>
+                    </a:blip>
+                    <a:srcRect/>
+                    <a:stretch>
+                      <a:fillRect/>
+                    </a:stretch>
+                  </pic:blipFill>
+                  <pic:spPr bwMode="auto">
+                    <a:xfrm>
+                      <a:off x="0" y="0"/>
+                      <a:ext cx="1903095" cy="1865630"/>
+                    </a:xfrm>
+                    <a:prstGeom prst="rect">
+                      <a:avLst/>
+                    </a:prstGeom>
+                    <a:noFill/>
+                    <a:ln>
+                      <a:noFill/>
+                    </a:ln>
+                  </pic:spPr>
+                </pic:pic>
+              </a:graphicData>
+            </a:graphic>
+          </wp:inline>
+        </w:drawing>
+      </w:r>
+    </w:p>
+    <w:p>
+      <w:pPr>
+        <w:pStyle w:val="Spacing"/>
+      </w:pPr>
+    </w:p>
+    <w:p>
+      <w:r>
+        <w:t>One condition though is that the data is accessible.</w:t>
+      </w:r>
+    </w:p>
+    <w:p>
+      <w:pPr>
+        <w:ind w:left="0"/>
+        <w:rPr>
+          <w:sz w:val="12"/>
+        </w:rPr>
+      </w:pPr>
+    </w:p>
+    <w:p>
+      <w:r>
+        <w:t>H</w:t>
+      </w:r>
+      <w:r>
+        <w:t xml:space="preserve">owever, </w:t>
+      </w:r>
+      <w:r>
+        <w:t xml:space="preserve">data replacement is not what we usually call specialization. </w:t>
+      </w:r>
+      <w:r>
+        <w:t xml:space="preserve">What we call specialization </w:t>
+      </w:r>
+      <w:r>
+        <w:t xml:space="preserve">are </w:t>
+      </w:r>
+      <w:r>
+        <w:t>less destructive method</w:t>
+      </w:r>
+      <w:r>
+        <w:t>s</w:t>
+      </w:r>
+      <w:r>
+        <w:t xml:space="preserve"> </w:t>
+      </w:r>
+      <w:r>
+        <w:t xml:space="preserve">where </w:t>
+      </w:r>
+      <w:r>
+        <w:t>most</w:t>
+      </w:r>
+      <w:r>
+        <w:t xml:space="preserve"> </w:t>
+      </w:r>
+      <w:r>
+        <w:t>of the data</w:t>
+      </w:r>
+      <w:r>
+        <w:t xml:space="preserve"> stays </w:t>
+      </w:r>
+      <w:r>
+        <w:t>in tact.</w:t>
+      </w:r>
+    </w:p>
+    <w:p>
+      <w:pPr>
+        <w:pStyle w:val="Spacing"/>
+      </w:pPr>
+    </w:p>
+    <w:p>
+      <w:r>
+        <w:t xml:space="preserve">Some specialization techniques actually replace data, rather than just add it, but they are generally considered less destructive than sheer data replacement. </w:t>
+      </w:r>
+      <w:r>
+        <w:rPr>
+          <w:i/>
+        </w:rPr>
+        <w:t xml:space="preserve">Data replacement </w:t>
+      </w:r>
+      <w:r>
+        <w:t xml:space="preserve">and </w:t>
+      </w:r>
+      <w:r>
+        <w:rPr>
+          <w:i/>
+        </w:rPr>
+        <w:t xml:space="preserve">specialization </w:t>
+      </w:r>
+      <w:r>
+        <w:t xml:space="preserve">are two </w:t>
+      </w:r>
+      <w:r>
+        <w:t>different</w:t>
+      </w:r>
+      <w:r>
+        <w:t xml:space="preserve"> concepts.</w:t>
+      </w:r>
+    </w:p>
+    <w:p>
+      <w:pPr>
+        <w:pStyle w:val="Heading3"/>
+      </w:pPr>
+      <w:r>
+        <w:t>Altering the Member Set</w:t>
+      </w:r>
+    </w:p>
+    <w:p>
+      <w:r>
+        <w:t xml:space="preserve">The easiest group of specialization techniques is </w:t>
+      </w:r>
+      <w:r>
+        <w:rPr>
+          <w:i/>
+        </w:rPr>
+        <w:t>altering the members set</w:t>
+      </w:r>
+      <w:r>
+        <w:t>. Three techniques can be identified:</w:t>
+      </w:r>
+    </w:p>
+    <w:p>
+      <w:pPr>
+        <w:pStyle w:val="Spacing"/>
+      </w:pPr>
+    </w:p>
+    <w:p>
+      <w:pPr>
+        <w:ind w:left="852"/>
+        <w:rPr>
+          <w:i/>
+        </w:rPr>
+      </w:pPr>
+      <w:r>
+        <w:rPr>
+          <w:i/>
+        </w:rPr>
+        <w:t>Member Addition</w:t>
+      </w:r>
+    </w:p>
+    <w:p>
+      <w:pPr>
+        <w:ind w:left="852"/>
+        <w:rPr>
+          <w:i/>
+        </w:rPr>
+      </w:pPr>
+      <w:r>
+        <w:rPr>
+          <w:i/>
+        </w:rPr>
+        <w:t>Member Exclusion</w:t>
+      </w:r>
+    </w:p>
+    <w:p>
+      <w:pPr>
+        <w:ind w:left="852"/>
+        <w:rPr>
+          <w:i/>
+        </w:rPr>
+      </w:pPr>
+      <w:r>
+        <w:rPr>
+          <w:i/>
+        </w:rPr>
+        <w:t>Member Inclusion</w:t>
+      </w:r>
+    </w:p>
+    <w:p>
+      <w:pPr>
+        <w:pStyle w:val="Spacing"/>
+      </w:pPr>
+    </w:p>
+    <w:p>
+      <w:r>
+        <w:t>Each technique is explained in a separate article</w:t>
+      </w:r>
+    </w:p>
+    <w:p>
+      <w:pPr>
+        <w:pStyle w:val="Heading4"/>
+      </w:pPr>
+      <w:r>
+        <w:t>Member Addition</w:t>
+      </w:r>
+    </w:p>
+    <w:p>
+      <w:r>
+        <w:t xml:space="preserve">The easiest technique for specialization by altering the member set is </w:t>
+      </w:r>
+      <w:r>
+        <w:rPr>
+          <w:i/>
+        </w:rPr>
+        <w:t>member addition</w:t>
+      </w:r>
+      <w:r>
+        <w:t>. Here the concept of class inheritance is displayed:</w:t>
+      </w:r>
+    </w:p>
+    <w:p>
+      <w:pPr>
+        <w:pStyle w:val="Spacing"/>
+      </w:pPr>
+    </w:p>
+    <w:p>
+      <w:pPr>
+        <w:ind w:left="852"/>
+      </w:pPr>
+      <w:r>
+        <w:rPr>
+          <w:noProof/>
+        </w:rPr>
+        <w:drawing>
+          <wp:inline distT="0" distB="0" distL="0" distR="0" wp14:anchorId="187A979D" wp14:editId="32172EB0">
+            <wp:extent cx="2246630" cy="808990"/>
+            <wp:effectExtent l="0" t="0" r="0" b="0"/>
+            <wp:docPr id="3" name="Picture 3"/>
+            <wp:cNvGraphicFramePr>
+              <a:graphicFrameLocks xmlns:a="http://schemas.openxmlformats.org/drawingml/2006/main" noChangeAspect="1"/>
+            </wp:cNvGraphicFramePr>
+            <a:graphic xmlns:a="http://schemas.openxmlformats.org/drawingml/2006/main">
+              <a:graphicData uri="http://schemas.openxmlformats.org/drawingml/2006/picture">
+                <pic:pic xmlns:pic="http://schemas.openxmlformats.org/drawingml/2006/picture">
+                  <pic:nvPicPr>
+                    <pic:cNvPr id="0" name="Picture 1"/>
+                    <pic:cNvPicPr>
+                      <a:picLocks noChangeAspect="1" noChangeArrowheads="1"/>
+                    </pic:cNvPicPr>
+                  </pic:nvPicPr>
+                  <pic:blipFill>
+                    <a:blip r:embed="rId7">
+                      <a:lum bright="-18000"/>
+                      <a:extLst>
+                        <a:ext uri="{28A0092B-C50C-407E-A947-70E740481C1C}">
+                          <a14:useLocalDpi xmlns:a14="http://schemas.microsoft.com/office/drawing/2010/main" val="0"/>
+                        </a:ext>
+                      </a:extLst>
+                    </a:blip>
+                    <a:srcRect/>
+                    <a:stretch>
+                      <a:fillRect/>
+                    </a:stretch>
+                  </pic:blipFill>
+                  <pic:spPr bwMode="auto">
+                    <a:xfrm>
+                      <a:off x="0" y="0"/>
+                      <a:ext cx="2246630" cy="808990"/>
+                    </a:xfrm>
+                    <a:prstGeom prst="rect">
+                      <a:avLst/>
+                    </a:prstGeom>
+                    <a:noFill/>
+                    <a:ln>
+                      <a:noFill/>
+                    </a:ln>
+                  </pic:spPr>
+                </pic:pic>
+              </a:graphicData>
+            </a:graphic>
+          </wp:inline>
+        </w:drawing>
+      </w:r>
+    </w:p>
+    <w:p>
+      <w:pPr>
+        <w:pStyle w:val="Spacing"/>
+      </w:pPr>
+    </w:p>
+    <w:p>
+      <w:pPr>
+        <w:ind w:left="569"/>
+      </w:pPr>
+      <w:r>
+        <w:t>Member addition m</w:t>
+      </w:r>
+      <w:r>
+        <w:t>eans adding a member, that was not there in the base, bu</w:t>
+      </w:r>
+      <w:r>
+        <w:t>t will be in the derived object:</w:t>
+      </w:r>
+    </w:p>
+    <w:p>
+      <w:pPr>
+        <w:pStyle w:val="Spacing"/>
+      </w:pPr>
+    </w:p>
+    <w:p>
+      <w:pPr>
+        <w:ind w:left="852"/>
+      </w:pPr>
+      <w:r>
+        <w:rPr>
+          <w:noProof/>
+        </w:rPr>
+        <w:drawing>
+          <wp:inline distT="0" distB="0" distL="0" distR="0" wp14:anchorId="3E66E8CF" wp14:editId="0CFE22FF">
+            <wp:extent cx="3039110" cy="1152525"/>
+            <wp:effectExtent l="0" t="0" r="0" b="0"/>
+            <wp:docPr id="4" name="Picture 4"/>
+            <wp:cNvGraphicFramePr>
+              <a:graphicFrameLocks xmlns:a="http://schemas.openxmlformats.org/drawingml/2006/main" noChangeAspect="1"/>
+            </wp:cNvGraphicFramePr>
+            <a:graphic xmlns:a="http://schemas.openxmlformats.org/drawingml/2006/main">
+              <a:graphicData uri="http://schemas.openxmlformats.org/drawingml/2006/picture">
+                <pic:pic xmlns:pic="http://schemas.openxmlformats.org/drawingml/2006/picture">
+                  <pic:nvPicPr>
+                    <pic:cNvPr id="0" name="Picture 2"/>
+                    <pic:cNvPicPr>
+                      <a:picLocks noChangeAspect="1" noChangeArrowheads="1"/>
+                    </pic:cNvPicPr>
+                  </pic:nvPicPr>
+                  <pic:blipFill>
+                    <a:blip r:embed="rId8">
+                      <a:lum bright="-18000"/>
+                      <a:extLst>
+                        <a:ext uri="{28A0092B-C50C-407E-A947-70E740481C1C}">
+                          <a14:useLocalDpi xmlns:a14="http://schemas.microsoft.com/office/drawing/2010/main" val="0"/>
+                        </a:ext>
+                      </a:extLst>
+                    </a:blip>
+                    <a:srcRect/>
+                    <a:stretch>
+                      <a:fillRect/>
+                    </a:stretch>
+                  </pic:blipFill>
+                  <pic:spPr bwMode="auto">
+                    <a:xfrm>
+                      <a:off x="0" y="0"/>
+                      <a:ext cx="3039110" cy="1152525"/>
+                    </a:xfrm>
+                    <a:prstGeom prst="rect">
+                      <a:avLst/>
+                    </a:prstGeom>
+                    <a:noFill/>
+                    <a:ln>
+                      <a:noFill/>
+                    </a:ln>
+                  </pic:spPr>
+                </pic:pic>
+              </a:graphicData>
+            </a:graphic>
+          </wp:inline>
+        </w:drawing>
+      </w:r>
+    </w:p>
+    <w:p>
+      <w:pPr>
+        <w:pStyle w:val="Heading4"/>
+      </w:pPr>
+      <w:r>
+        <w:t>Member Exclusion</w:t>
+      </w:r>
+    </w:p>
+    <w:p>
+      <w:r>
+        <w:t xml:space="preserve">Another technique for specialization by altering the member set is </w:t>
+      </w:r>
+      <w:r>
+        <w:rPr>
+          <w:i/>
+        </w:rPr>
+        <w:t>member exclusion</w:t>
+      </w:r>
+      <w:r>
+        <w:t xml:space="preserve">. This is not possible in most other object oriented languages. What happens is that members from deeper objects that were formerly </w:t>
+      </w:r>
+      <w:r>
+        <w:rPr>
+          <w:rStyle w:val="CodeChar"/>
+        </w:rPr>
+        <w:t>Public</w:t>
+      </w:r>
+      <w:r>
+        <w:t xml:space="preserve">, </w:t>
+      </w:r>
+      <w:r>
+        <w:t xml:space="preserve">are </w:t>
+      </w:r>
+      <w:r>
+        <w:rPr>
+          <w:rStyle w:val="CodeChar"/>
+        </w:rPr>
+        <w:t xml:space="preserve">Private </w:t>
+      </w:r>
+      <w:r>
+        <w:t>through the derived class.</w:t>
+      </w:r>
+    </w:p>
+    <w:p>
+      <w:pPr>
+        <w:pStyle w:val="Spacing"/>
+      </w:pPr>
+    </w:p>
+    <w:p>
+      <w:pPr>
+        <w:ind w:left="852"/>
+      </w:pPr>
+      <w:r>
+        <w:rPr>
+          <w:noProof/>
+        </w:rPr>
+        <w:drawing>
+          <wp:inline distT="0" distB="0" distL="0" distR="0" wp14:anchorId="4AFE7BDA" wp14:editId="1FE2463F">
+            <wp:extent cx="3562350" cy="2061210"/>
+            <wp:effectExtent l="0" t="0" r="0" b="0"/>
+            <wp:docPr id="5" name="Picture 5"/>
+            <wp:cNvGraphicFramePr>
+              <a:graphicFrameLocks xmlns:a="http://schemas.openxmlformats.org/drawingml/2006/main" noChangeAspect="1"/>
+            </wp:cNvGraphicFramePr>
+            <a:graphic xmlns:a="http://schemas.openxmlformats.org/drawingml/2006/main">
+              <a:graphicData uri="http://schemas.openxmlformats.org/drawingml/2006/picture">
+                <pic:pic xmlns:pic="http://schemas.openxmlformats.org/drawingml/2006/picture">
+                  <pic:nvPicPr>
+                    <pic:cNvPr id="0" name="Picture 1"/>
+                    <pic:cNvPicPr>
+                      <a:picLocks noChangeAspect="1" noChangeArrowheads="1"/>
+                    </pic:cNvPicPr>
+                  </pic:nvPicPr>
+                  <pic:blipFill>
+                    <a:blip r:embed="rId9">
+                      <a:lum bright="-18000"/>
+                      <a:extLst>
+                        <a:ext uri="{28A0092B-C50C-407E-A947-70E740481C1C}">
+                          <a14:useLocalDpi xmlns:a14="http://schemas.microsoft.com/office/drawing/2010/main" val="0"/>
+                        </a:ext>
+                      </a:extLst>
+                    </a:blip>
+                    <a:srcRect/>
+                    <a:stretch>
+                      <a:fillRect/>
+                    </a:stretch>
+                  </pic:blipFill>
+                  <pic:spPr bwMode="auto">
+                    <a:xfrm>
+                      <a:off x="0" y="0"/>
+                      <a:ext cx="3562350" cy="2061210"/>
+                    </a:xfrm>
+                    <a:prstGeom prst="rect">
+                      <a:avLst/>
+                    </a:prstGeom>
+                    <a:noFill/>
+                    <a:ln>
+                      <a:noFill/>
+                    </a:ln>
+                  </pic:spPr>
+                </pic:pic>
+              </a:graphicData>
+            </a:graphic>
+          </wp:inline>
+        </w:drawing>
+      </w:r>
+    </w:p>
+    <w:p>
+      <w:pPr>
+        <w:pStyle w:val="Spacing"/>
+      </w:pPr>
+    </w:p>
+    <w:p>
+      <w:pPr>
+        <w:ind w:left="568"/>
+      </w:pPr>
+      <w:r>
+        <w:t>This also makes it possible to protect some of the members of the sub-objects, and let the parent object be the only one to control them.</w:t>
+      </w:r>
+    </w:p>
+    <w:p>
+      <w:pPr>
+        <w:pStyle w:val="Spacing"/>
+      </w:pPr>
+    </w:p>
+    <w:p>
+      <w:pPr>
+        <w:ind w:left="852"/>
+      </w:pPr>
+      <w:r>
+        <w:rPr>
+          <w:noProof/>
+        </w:rPr>
+        <w:drawing>
+          <wp:inline distT="0" distB="0" distL="0" distR="0" wp14:anchorId="46AD8F84" wp14:editId="0B679060">
+            <wp:extent cx="3155315" cy="1696720"/>
+            <wp:effectExtent l="0" t="0" r="0" b="0"/>
+            <wp:docPr id="6" name="Picture 6"/>
+            <wp:cNvGraphicFramePr>
+              <a:graphicFrameLocks xmlns:a="http://schemas.openxmlformats.org/drawingml/2006/main" noChangeAspect="1"/>
+            </wp:cNvGraphicFramePr>
+            <a:graphic xmlns:a="http://schemas.openxmlformats.org/drawingml/2006/main">
+              <a:graphicData uri="http://schemas.openxmlformats.org/drawingml/2006/picture">
+                <pic:pic xmlns:pic="http://schemas.openxmlformats.org/drawingml/2006/picture">
+                  <pic:nvPicPr>
+                    <pic:cNvPr id="0" name="Picture 2"/>
+                    <pic:cNvPicPr>
+                      <a:picLocks noChangeAspect="1" noChangeArrowheads="1"/>
+                    </pic:cNvPicPr>
+                  </pic:nvPicPr>
+                  <pic:blipFill>
+                    <a:blip r:embed="rId10">
+                      <a:lum bright="-18000"/>
+                      <a:extLst>
+                        <a:ext uri="{28A0092B-C50C-407E-A947-70E740481C1C}">
+                          <a14:useLocalDpi xmlns:a14="http://schemas.microsoft.com/office/drawing/2010/main" val="0"/>
+                        </a:ext>
+                      </a:extLst>
+                    </a:blip>
+                    <a:srcRect/>
+                    <a:stretch>
+                      <a:fillRect/>
+                    </a:stretch>
+                  </pic:blipFill>
+                  <pic:spPr bwMode="auto">
+                    <a:xfrm>
+                      <a:off x="0" y="0"/>
+                      <a:ext cx="3155315" cy="1696720"/>
+                    </a:xfrm>
+                    <a:prstGeom prst="rect">
+                      <a:avLst/>
+                    </a:prstGeom>
+                    <a:noFill/>
+                    <a:ln>
+                      <a:noFill/>
+                    </a:ln>
+                  </pic:spPr>
+                </pic:pic>
+              </a:graphicData>
+            </a:graphic>
+          </wp:inline>
+        </w:drawing>
+      </w:r>
+    </w:p>
+    <w:p>
+      <w:pPr>
+        <w:pStyle w:val="Spacing"/>
+      </w:pPr>
+    </w:p>
+    <w:p>
+      <w:pPr>
+        <w:ind w:left="568"/>
+      </w:pPr>
+      <w:r>
+        <w:t>Do note that this protection is dependent on the context, so when you can reference the object from another location, you can still access the excluded member:</w:t>
+      </w:r>
+    </w:p>
+    <w:p>
+      <w:pPr>
+        <w:pStyle w:val="Spacing"/>
+      </w:pPr>
+    </w:p>
+    <w:p>
+      <w:pPr>
+        <w:ind w:left="852"/>
+      </w:pPr>
+      <w:r>
+        <w:rPr>
+          <w:noProof/>
+        </w:rPr>
+        <w:drawing>
+          <wp:inline distT="0" distB="0" distL="0" distR="0" wp14:anchorId="1F1A690D" wp14:editId="533CD7B6">
+            <wp:extent cx="3102610" cy="2357120"/>
+            <wp:effectExtent l="0" t="0" r="0" b="0"/>
+            <wp:docPr id="7" name="Picture 7"/>
+            <wp:cNvGraphicFramePr>
+              <a:graphicFrameLocks xmlns:a="http://schemas.openxmlformats.org/drawingml/2006/main" noChangeAspect="1"/>
+            </wp:cNvGraphicFramePr>
+            <a:graphic xmlns:a="http://schemas.openxmlformats.org/drawingml/2006/main">
+              <a:graphicData uri="http://schemas.openxmlformats.org/drawingml/2006/picture">
+                <pic:pic xmlns:pic="http://schemas.openxmlformats.org/drawingml/2006/picture">
+                  <pic:nvPicPr>
+                    <pic:cNvPr id="0" name="Picture 3"/>
+                    <pic:cNvPicPr>
+                      <a:picLocks noChangeAspect="1" noChangeArrowheads="1"/>
+                    </pic:cNvPicPr>
+                  </pic:nvPicPr>
+                  <pic:blipFill>
+                    <a:blip r:embed="rId11" cstate="print">
+                      <a:lum bright="-18000"/>
+                      <a:extLst>
+                        <a:ext uri="{28A0092B-C50C-407E-A947-70E740481C1C}">
+                          <a14:useLocalDpi xmlns:a14="http://schemas.microsoft.com/office/drawing/2010/main" val="0"/>
+                        </a:ext>
+                      </a:extLst>
+                    </a:blip>
+                    <a:srcRect/>
+                    <a:stretch>
+                      <a:fillRect/>
+                    </a:stretch>
+                  </pic:blipFill>
+                  <pic:spPr bwMode="auto">
+                    <a:xfrm>
+                      <a:off x="0" y="0"/>
+                      <a:ext cx="3102610" cy="2357120"/>
+                    </a:xfrm>
+                    <a:prstGeom prst="rect">
+                      <a:avLst/>
+                    </a:prstGeom>
+                    <a:noFill/>
+                    <a:ln>
+                      <a:noFill/>
+                    </a:ln>
+                  </pic:spPr>
+                </pic:pic>
+              </a:graphicData>
+            </a:graphic>
+          </wp:inline>
+        </w:drawing>
+      </w:r>
+    </w:p>
+    <w:p>
+      <w:pPr>
+        <w:pStyle w:val="Spacing"/>
+      </w:pPr>
+    </w:p>
+    <w:p>
+      <w:pPr>
+        <w:ind w:left="568"/>
+      </w:pPr>
+      <w:r>
+        <w:t xml:space="preserve">You can prevent this by making the </w:t>
+      </w:r>
+      <w:r>
+        <w:rPr>
+          <w:rStyle w:val="CodeChar"/>
+        </w:rPr>
+        <w:t xml:space="preserve">Object Get Private </w:t>
+      </w:r>
+      <w:r>
+        <w:t xml:space="preserve">while </w:t>
+      </w:r>
+      <w:r>
+        <w:rPr>
+          <w:rStyle w:val="CodeChar"/>
+        </w:rPr>
+        <w:t xml:space="preserve">Object Get For Access </w:t>
+      </w:r>
+      <w:r>
+        <w:t xml:space="preserve">is still </w:t>
+      </w:r>
+      <w:r>
+        <w:rPr>
+          <w:rStyle w:val="CodeChar"/>
+        </w:rPr>
+        <w:t>Public</w:t>
+      </w:r>
+      <w:r>
+        <w:t>.</w:t>
+      </w:r>
+    </w:p>
+    <w:p>
+      <w:pPr>
+        <w:pStyle w:val="Spacing"/>
+      </w:pPr>
+    </w:p>
+    <w:p>
+      <w:pPr>
+        <w:ind w:left="852"/>
+      </w:pPr>
+      <w:r>
+        <w:rPr>
+          <w:noProof/>
+        </w:rPr>
+        <w:drawing>
+          <wp:inline distT="0" distB="0" distL="0" distR="0" wp14:anchorId="602C3F9A" wp14:editId="1C90D2A9">
+            <wp:extent cx="2219960" cy="2199005"/>
+            <wp:effectExtent l="0" t="0" r="0" b="0"/>
+            <wp:docPr id="8" name="Picture 8"/>
+            <wp:cNvGraphicFramePr>
+              <a:graphicFrameLocks xmlns:a="http://schemas.openxmlformats.org/drawingml/2006/main" noChangeAspect="1"/>
+            </wp:cNvGraphicFramePr>
+            <a:graphic xmlns:a="http://schemas.openxmlformats.org/drawingml/2006/main">
+              <a:graphicData uri="http://schemas.openxmlformats.org/drawingml/2006/picture">
+                <pic:pic xmlns:pic="http://schemas.openxmlformats.org/drawingml/2006/picture">
+                  <pic:nvPicPr>
+                    <pic:cNvPr id="0" name="Picture 4"/>
+                    <pic:cNvPicPr>
+                      <a:picLocks noChangeAspect="1" noChangeArrowheads="1"/>
+                    </pic:cNvPicPr>
+                  </pic:nvPicPr>
+                  <pic:blipFill>
+                    <a:blip r:embed="rId12">
+                      <a:lum bright="-18000"/>
+                      <a:extLst>
+                        <a:ext uri="{28A0092B-C50C-407E-A947-70E740481C1C}">
+                          <a14:useLocalDpi xmlns:a14="http://schemas.microsoft.com/office/drawing/2010/main" val="0"/>
+                        </a:ext>
+                      </a:extLst>
+                    </a:blip>
+                    <a:srcRect/>
+                    <a:stretch>
+                      <a:fillRect/>
+                    </a:stretch>
+                  </pic:blipFill>
+                  <pic:spPr bwMode="auto">
+                    <a:xfrm>
+                      <a:off x="0" y="0"/>
+                      <a:ext cx="2219960" cy="2199005"/>
+                    </a:xfrm>
+                    <a:prstGeom prst="rect">
+                      <a:avLst/>
+                    </a:prstGeom>
+                    <a:noFill/>
+                    <a:ln>
+                      <a:noFill/>
+                    </a:ln>
+                  </pic:spPr>
+                </pic:pic>
+              </a:graphicData>
+            </a:graphic>
+          </wp:inline>
+        </w:drawing>
+      </w:r>
+    </w:p>
+    <w:p>
+      <w:pPr>
+        <w:pStyle w:val="Spacing"/>
+      </w:pPr>
+    </w:p>
+    <w:p>
+      <w:pPr>
+        <w:ind w:left="852"/>
+      </w:pPr>
+      <w:r>
+        <w:t xml:space="preserve">(there is no notation yet for the distinction between </w:t>
+      </w:r>
+      <w:r>
+        <w:rPr>
+          <w:rStyle w:val="CodeChar"/>
+        </w:rPr>
+        <w:t>Object Get</w:t>
+      </w:r>
+      <w:r>
+        <w:t xml:space="preserve">, </w:t>
+      </w:r>
+      <w:r>
+        <w:rPr>
+          <w:rStyle w:val="CodeChar"/>
+        </w:rPr>
+        <w:t xml:space="preserve">Object Get For Access </w:t>
+      </w:r>
+      <w:r>
+        <w:t xml:space="preserve">and </w:t>
+      </w:r>
+      <w:r>
+        <w:rPr>
+          <w:rStyle w:val="CodeChar"/>
+        </w:rPr>
+        <w:t xml:space="preserve">Object Get For </w:t>
+      </w:r>
+      <w:r>
+        <w:rPr>
+          <w:rStyle w:val="CodeChar"/>
+        </w:rPr>
+        <w:t>Copy</w:t>
+      </w:r>
+      <w:r>
+        <w:t>)</w:t>
+      </w:r>
+    </w:p>
+    <w:p>
+      <w:pPr>
+        <w:pStyle w:val="Heading4"/>
+      </w:pPr>
+      <w:r>
+        <w:t>Member Inclusion</w:t>
+      </w:r>
+    </w:p>
+    <w:p>
+      <w:pPr>
+        <w:ind w:left="568"/>
+      </w:pPr>
+      <w:r>
+        <w:t xml:space="preserve">Another technique for specialization by altering the member set is </w:t>
+      </w:r>
+      <w:r>
+        <w:rPr>
+          <w:i/>
+        </w:rPr>
+        <w:t>member inclusion</w:t>
+      </w:r>
+      <w:r>
+        <w:t xml:space="preserve">. This is the opposite of member exclusion. Instead of making a formerly </w:t>
+      </w:r>
+      <w:r>
+        <w:rPr>
+          <w:rStyle w:val="CodeChar"/>
+        </w:rPr>
+        <w:t>Public</w:t>
+      </w:r>
+      <w:r>
+        <w:t xml:space="preserve"> member </w:t>
+      </w:r>
+      <w:r>
+        <w:rPr>
+          <w:rStyle w:val="CodeChar"/>
+        </w:rPr>
+        <w:t>Private</w:t>
+      </w:r>
+      <w:r>
+        <w:t xml:space="preserve">, you make a formerly </w:t>
+      </w:r>
+      <w:r>
+        <w:rPr>
+          <w:rStyle w:val="CodeChar"/>
+        </w:rPr>
+        <w:t>Private</w:t>
+      </w:r>
+      <w:r>
+        <w:t xml:space="preserve"> member </w:t>
+      </w:r>
+      <w:r>
+        <w:rPr>
+          <w:rStyle w:val="CodeChar"/>
+        </w:rPr>
+        <w:t>Public</w:t>
+      </w:r>
+      <w:r>
+        <w:t xml:space="preserve">. This seems to go </w:t>
+      </w:r>
+      <w:proofErr w:type="spellStart"/>
+      <w:r>
+        <w:t>agains</w:t>
+      </w:r>
+      <w:proofErr w:type="spellEnd"/>
+      <w:r>
+        <w:t xml:space="preserve"> the rules for encapsulation, but in fact it is valid, since only </w:t>
+      </w:r>
+      <w:r>
+        <w:rPr>
+          <w:rStyle w:val="CodeChar"/>
+        </w:rPr>
+        <w:t xml:space="preserve">Friend </w:t>
+      </w:r>
+      <w:r>
+        <w:t>objects can do it.</w:t>
+      </w:r>
+    </w:p>
+    <w:p>
+      <w:pPr>
+        <w:pStyle w:val="Spacing"/>
+      </w:pPr>
+    </w:p>
+    <w:p>
+      <w:pPr>
+        <w:ind w:left="852"/>
+      </w:pPr>
+      <w:r>
+        <w:rPr>
+          <w:noProof/>
+        </w:rPr>
+        <w:drawing>
+          <wp:inline distT="0" distB="0" distL="0" distR="0" wp14:anchorId="235AF03E" wp14:editId="72BF344A">
+            <wp:extent cx="3134360" cy="1294765"/>
+            <wp:effectExtent l="0" t="0" r="0" b="0"/>
+            <wp:docPr id="32" name="Picture 32"/>
+            <wp:cNvGraphicFramePr>
+              <a:graphicFrameLocks xmlns:a="http://schemas.openxmlformats.org/drawingml/2006/main" noChangeAspect="1"/>
+            </wp:cNvGraphicFramePr>
+            <a:graphic xmlns:a="http://schemas.openxmlformats.org/drawingml/2006/main">
+              <a:graphicData uri="http://schemas.openxmlformats.org/drawingml/2006/picture">
+                <pic:pic xmlns:pic="http://schemas.openxmlformats.org/drawingml/2006/picture">
+                  <pic:nvPicPr>
+                    <pic:cNvPr id="0" name="Picture 1"/>
+                    <pic:cNvPicPr>
+                      <a:picLocks noChangeAspect="1" noChangeArrowheads="1"/>
+                    </pic:cNvPicPr>
+                  </pic:nvPicPr>
+                  <pic:blipFill>
+                    <a:blip r:embed="rId13">
+                      <a:lum bright="-18000"/>
+                      <a:extLst>
+                        <a:ext uri="{28A0092B-C50C-407E-A947-70E740481C1C}">
+                          <a14:useLocalDpi xmlns:a14="http://schemas.microsoft.com/office/drawing/2010/main" val="0"/>
+                        </a:ext>
+                      </a:extLst>
+                    </a:blip>
+                    <a:srcRect/>
+                    <a:stretch>
+                      <a:fillRect/>
+                    </a:stretch>
+                  </pic:blipFill>
+                  <pic:spPr bwMode="auto">
+                    <a:xfrm>
+                      <a:off x="0" y="0"/>
+                      <a:ext cx="3134360" cy="1294765"/>
+                    </a:xfrm>
+                    <a:prstGeom prst="rect">
+                      <a:avLst/>
+                    </a:prstGeom>
+                    <a:noFill/>
+                    <a:ln>
+                      <a:noFill/>
+                    </a:ln>
+                  </pic:spPr>
+                </pic:pic>
+              </a:graphicData>
+            </a:graphic>
+          </wp:inline>
+        </w:drawing>
+      </w:r>
+    </w:p>
+    <w:p>
+      <w:pPr>
+        <w:pStyle w:val="Heading3"/>
+      </w:pPr>
+      <w:r>
+        <w:t>Detouring Members</w:t>
+      </w:r>
+    </w:p>
+    <w:p>
+      <w:r>
+        <w:t>Detouring members is a group of specialization techniques. These techniques allows a derived class to redefine a member from the base class. This can happen in two ways:</w:t>
+      </w:r>
+    </w:p>
+    <w:p>
+      <w:pPr>
+        <w:pStyle w:val="Spacing"/>
+      </w:pPr>
+    </w:p>
+    <w:p>
+      <w:pPr>
+        <w:ind w:left="852"/>
+        <w:rPr>
+          <w:i/>
+        </w:rPr>
+      </w:pPr>
+      <w:r>
+        <w:rPr>
+          <w:i/>
+        </w:rPr>
+        <w:t>Shadowing</w:t>
+      </w:r>
+    </w:p>
+    <w:p>
+      <w:pPr>
+        <w:ind w:left="852"/>
+        <w:rPr>
+          <w:i/>
+        </w:rPr>
+      </w:pPr>
+      <w:r>
+        <w:rPr>
+          <w:i/>
+        </w:rPr>
+        <w:t>Overriding</w:t>
+      </w:r>
+    </w:p>
+    <w:p>
+      <w:pPr>
+        <w:pStyle w:val="Spacing"/>
+      </w:pPr>
+    </w:p>
+    <w:p>
+      <w:r>
+        <w:t>Each of them is covered in a separate article</w:t>
+      </w:r>
+    </w:p>
+    <w:p>
+      <w:pPr>
+        <w:pStyle w:val="Heading4"/>
+      </w:pPr>
+      <w:r>
+        <w:t>Disclaimer</w:t>
+      </w:r>
+    </w:p>
+    <w:p>
+      <w:r>
+        <w:t xml:space="preserve">Inheritance makes extensive use of the concepts of overriding and shadowing. However, the notations and implementations of overriding and shadowing are not worked out to perfection yet. Preliminary notations are proposed. They will be reconsidered when working out the chapter </w:t>
+      </w:r>
+      <w:r>
+        <w:rPr>
+          <w:i/>
+        </w:rPr>
+        <w:t>Object Resolution</w:t>
+      </w:r>
+      <w:r>
+        <w:t>.</w:t>
+      </w:r>
+    </w:p>
+    <w:p>
+      <w:pPr>
+        <w:pStyle w:val="Heading4"/>
+      </w:pPr>
+      <w:r>
+        <w:t>Shadowing</w:t>
+      </w:r>
+    </w:p>
+    <w:p>
+      <w:r>
+        <w:t xml:space="preserve">A derived class can </w:t>
+      </w:r>
+      <w:r>
+        <w:rPr>
+          <w:i/>
+        </w:rPr>
+        <w:t>shadow</w:t>
+      </w:r>
+      <w:r>
+        <w:t xml:space="preserve"> a command of the base class. This means that when you call a base command through the derived object, the derived command is run instead.</w:t>
+      </w:r>
+    </w:p>
+    <w:p>
+      <w:pPr>
+        <w:pStyle w:val="Spacing"/>
+      </w:pPr>
+    </w:p>
+    <w:p>
+      <w:r>
+        <w:t>Below you see a normal base member and a call to it:</w:t>
+      </w:r>
+    </w:p>
+    <w:p>
+      <w:pPr>
+        <w:pStyle w:val="Spacing"/>
+      </w:pPr>
+    </w:p>
+    <w:p>
+      <w:pPr>
+        <w:ind w:left="852"/>
+      </w:pPr>
+      <w:r>
+        <w:rPr>
+          <w:noProof/>
+        </w:rPr>
+        <w:drawing>
+          <wp:inline distT="0" distB="0" distL="0" distR="0" wp14:anchorId="4642C5E7" wp14:editId="0AAEFDF9">
+            <wp:extent cx="1099185" cy="1025525"/>
+            <wp:effectExtent l="0" t="0" r="0" b="0"/>
+            <wp:docPr id="9" name="Picture 9"/>
+            <wp:cNvGraphicFramePr>
+              <a:graphicFrameLocks xmlns:a="http://schemas.openxmlformats.org/drawingml/2006/main" noChangeAspect="1"/>
+            </wp:cNvGraphicFramePr>
+            <a:graphic xmlns:a="http://schemas.openxmlformats.org/drawingml/2006/main">
+              <a:graphicData uri="http://schemas.openxmlformats.org/drawingml/2006/picture">
+                <pic:pic xmlns:pic="http://schemas.openxmlformats.org/drawingml/2006/picture">
+                  <pic:nvPicPr>
+                    <pic:cNvPr id="0" name="Picture 1"/>
+                    <pic:cNvPicPr>
+                      <a:picLocks noChangeAspect="1" noChangeArrowheads="1"/>
+                    </pic:cNvPicPr>
+                  </pic:nvPicPr>
+                  <pic:blipFill>
+                    <a:blip r:embed="rId14">
+                      <a:lum bright="-18000"/>
+                      <a:extLst>
+                        <a:ext uri="{28A0092B-C50C-407E-A947-70E740481C1C}">
+                          <a14:useLocalDpi xmlns:a14="http://schemas.microsoft.com/office/drawing/2010/main" val="0"/>
+                        </a:ext>
+                      </a:extLst>
+                    </a:blip>
+                    <a:srcRect/>
+                    <a:stretch>
+                      <a:fillRect/>
+                    </a:stretch>
+                  </pic:blipFill>
+                  <pic:spPr bwMode="auto">
+                    <a:xfrm>
+                      <a:off x="0" y="0"/>
+                      <a:ext cx="1099185" cy="1025525"/>
+                    </a:xfrm>
+                    <a:prstGeom prst="rect">
+                      <a:avLst/>
+                    </a:prstGeom>
+                    <a:noFill/>
+                    <a:ln>
+                      <a:noFill/>
+                    </a:ln>
+                  </pic:spPr>
+                </pic:pic>
+              </a:graphicData>
+            </a:graphic>
+          </wp:inline>
+        </w:drawing>
+      </w:r>
+    </w:p>
+    <w:p>
+      <w:pPr>
+        <w:pStyle w:val="Spacing"/>
+      </w:pPr>
+    </w:p>
+    <w:p>
+      <w:r>
+        <w:t>Below you see the situation when the base command is shadowed:</w:t>
+      </w:r>
+    </w:p>
+    <w:p>
+      <w:pPr>
+        <w:pStyle w:val="Spacing"/>
+      </w:pPr>
+    </w:p>
+    <w:p>
+      <w:pPr>
+        <w:ind w:left="852"/>
+      </w:pPr>
+      <w:r>
+        <w:rPr>
+          <w:noProof/>
+        </w:rPr>
+        <w:drawing>
+          <wp:inline distT="0" distB="0" distL="0" distR="0" wp14:anchorId="7651DEC5" wp14:editId="3DDC16F0">
+            <wp:extent cx="1263015" cy="1405890"/>
+            <wp:effectExtent l="0" t="0" r="0" b="0"/>
+            <wp:docPr id="10" name="Picture 10"/>
+            <wp:cNvGraphicFramePr>
+              <a:graphicFrameLocks xmlns:a="http://schemas.openxmlformats.org/drawingml/2006/main" noChangeAspect="1"/>
+            </wp:cNvGraphicFramePr>
+            <a:graphic xmlns:a="http://schemas.openxmlformats.org/drawingml/2006/main">
+              <a:graphicData uri="http://schemas.openxmlformats.org/drawingml/2006/picture">
+                <pic:pic xmlns:pic="http://schemas.openxmlformats.org/drawingml/2006/picture">
+                  <pic:nvPicPr>
+                    <pic:cNvPr id="0" name="Picture 2"/>
+                    <pic:cNvPicPr>
+                      <a:picLocks noChangeAspect="1" noChangeArrowheads="1"/>
+                    </pic:cNvPicPr>
+                  </pic:nvPicPr>
+                  <pic:blipFill>
+                    <a:blip r:embed="rId15">
+                      <a:lum bright="-18000"/>
+                      <a:extLst>
+                        <a:ext uri="{28A0092B-C50C-407E-A947-70E740481C1C}">
+                          <a14:useLocalDpi xmlns:a14="http://schemas.microsoft.com/office/drawing/2010/main" val="0"/>
+                        </a:ext>
+                      </a:extLst>
+                    </a:blip>
+                    <a:srcRect/>
+                    <a:stretch>
+                      <a:fillRect/>
+                    </a:stretch>
+                  </pic:blipFill>
+                  <pic:spPr bwMode="auto">
+                    <a:xfrm>
+                      <a:off x="0" y="0"/>
+                      <a:ext cx="1263015" cy="1405890"/>
+                    </a:xfrm>
+                    <a:prstGeom prst="rect">
+                      <a:avLst/>
+                    </a:prstGeom>
+                    <a:noFill/>
+                    <a:ln>
+                      <a:noFill/>
+                    </a:ln>
+                  </pic:spPr>
+                </pic:pic>
+              </a:graphicData>
+            </a:graphic>
+          </wp:inline>
+        </w:drawing>
+      </w:r>
+    </w:p>
+    <w:p>
+      <w:pPr>
+        <w:pStyle w:val="Spacing"/>
+      </w:pPr>
+    </w:p>
+    <w:p>
+      <w:r>
+        <w:t xml:space="preserve">You can still call the base command, by qualifying the call so that the interface is </w:t>
+      </w:r>
+      <w:proofErr w:type="spellStart"/>
+      <w:r>
+        <w:t>adressed</w:t>
+      </w:r>
+      <w:proofErr w:type="spellEnd"/>
+      <w:r>
+        <w:t xml:space="preserve"> directly:</w:t>
+      </w:r>
+    </w:p>
+    <w:p>
+      <w:pPr>
+        <w:pStyle w:val="Spacing"/>
+      </w:pPr>
+    </w:p>
+    <w:p>
+      <w:pPr>
+        <w:ind w:left="852"/>
+      </w:pPr>
+      <w:r>
+        <w:rPr>
+          <w:noProof/>
+        </w:rPr>
+        <w:drawing>
+          <wp:inline distT="0" distB="0" distL="0" distR="0" wp14:anchorId="3F68DA44" wp14:editId="348A3DD1">
+            <wp:extent cx="1532890" cy="2066925"/>
+            <wp:effectExtent l="0" t="0" r="0" b="0"/>
+            <wp:docPr id="11" name="Picture 11"/>
+            <wp:cNvGraphicFramePr>
+              <a:graphicFrameLocks xmlns:a="http://schemas.openxmlformats.org/drawingml/2006/main" noChangeAspect="1"/>
+            </wp:cNvGraphicFramePr>
+            <a:graphic xmlns:a="http://schemas.openxmlformats.org/drawingml/2006/main">
+              <a:graphicData uri="http://schemas.openxmlformats.org/drawingml/2006/picture">
+                <pic:pic xmlns:pic="http://schemas.openxmlformats.org/drawingml/2006/picture">
+                  <pic:nvPicPr>
+                    <pic:cNvPr id="0" name="Picture 3"/>
+                    <pic:cNvPicPr>
+                      <a:picLocks noChangeAspect="1" noChangeArrowheads="1"/>
+                    </pic:cNvPicPr>
+                  </pic:nvPicPr>
+                  <pic:blipFill>
+                    <a:blip r:embed="rId16">
+                      <a:lum bright="-18000"/>
+                      <a:extLst>
+                        <a:ext uri="{28A0092B-C50C-407E-A947-70E740481C1C}">
+                          <a14:useLocalDpi xmlns:a14="http://schemas.microsoft.com/office/drawing/2010/main" val="0"/>
+                        </a:ext>
+                      </a:extLst>
+                    </a:blip>
+                    <a:srcRect/>
+                    <a:stretch>
+                      <a:fillRect/>
+                    </a:stretch>
+                  </pic:blipFill>
+                  <pic:spPr bwMode="auto">
+                    <a:xfrm>
+                      <a:off x="0" y="0"/>
+                      <a:ext cx="1532890" cy="2066925"/>
+                    </a:xfrm>
+                    <a:prstGeom prst="rect">
+                      <a:avLst/>
+                    </a:prstGeom>
+                    <a:noFill/>
+                    <a:ln>
+                      <a:noFill/>
+                    </a:ln>
+                  </pic:spPr>
+                </pic:pic>
+              </a:graphicData>
+            </a:graphic>
+          </wp:inline>
+        </w:drawing>
+      </w:r>
+    </w:p>
+    <w:p>
+      <w:pPr>
+        <w:pStyle w:val="Spacing"/>
+      </w:pPr>
+    </w:p>
+    <w:p>
+      <w:r>
+        <w:t>When the base class itself calls the shadowed command, the original base command is called.</w:t>
+      </w:r>
+    </w:p>
+    <w:p>
+      <w:pPr>
+        <w:pStyle w:val="Spacing"/>
+      </w:pPr>
+    </w:p>
+    <w:p>
+      <w:pPr>
+        <w:ind w:left="852"/>
+      </w:pPr>
+      <w:r>
+        <w:rPr>
+          <w:noProof/>
+        </w:rPr>
+        <w:drawing>
+          <wp:inline distT="0" distB="0" distL="0" distR="0" wp14:anchorId="36724FF8" wp14:editId="5A72BD27">
+            <wp:extent cx="2790825" cy="2584450"/>
+            <wp:effectExtent l="0" t="0" r="0" b="0"/>
+            <wp:docPr id="12" name="Picture 12"/>
+            <wp:cNvGraphicFramePr>
+              <a:graphicFrameLocks xmlns:a="http://schemas.openxmlformats.org/drawingml/2006/main" noChangeAspect="1"/>
+            </wp:cNvGraphicFramePr>
+            <a:graphic xmlns:a="http://schemas.openxmlformats.org/drawingml/2006/main">
+              <a:graphicData uri="http://schemas.openxmlformats.org/drawingml/2006/picture">
+                <pic:pic xmlns:pic="http://schemas.openxmlformats.org/drawingml/2006/picture">
+                  <pic:nvPicPr>
+                    <pic:cNvPr id="0" name="Picture 4"/>
+                    <pic:cNvPicPr>
+                      <a:picLocks noChangeAspect="1" noChangeArrowheads="1"/>
+                    </pic:cNvPicPr>
+                  </pic:nvPicPr>
+                  <pic:blipFill>
+                    <a:blip r:embed="rId17" cstate="print">
+                      <a:lum bright="-18000"/>
+                      <a:extLst>
+                        <a:ext uri="{28A0092B-C50C-407E-A947-70E740481C1C}">
+                          <a14:useLocalDpi xmlns:a14="http://schemas.microsoft.com/office/drawing/2010/main" val="0"/>
+                        </a:ext>
+                      </a:extLst>
+                    </a:blip>
+                    <a:srcRect/>
+                    <a:stretch>
+                      <a:fillRect/>
+                    </a:stretch>
+                  </pic:blipFill>
+                  <pic:spPr bwMode="auto">
+                    <a:xfrm>
+                      <a:off x="0" y="0"/>
+                      <a:ext cx="2790825" cy="2584450"/>
+                    </a:xfrm>
+                    <a:prstGeom prst="rect">
+                      <a:avLst/>
+                    </a:prstGeom>
+                    <a:noFill/>
+                    <a:ln>
+                      <a:noFill/>
+                    </a:ln>
+                  </pic:spPr>
+                </pic:pic>
+              </a:graphicData>
+            </a:graphic>
+          </wp:inline>
+        </w:drawing>
+      </w:r>
+    </w:p>
+    <w:p>
+      <w:pPr>
+        <w:pStyle w:val="Spacing"/>
+      </w:pPr>
+    </w:p>
+    <w:p>
+      <w:r>
+        <w:t xml:space="preserve">This is where the behavior of </w:t>
+      </w:r>
+      <w:r>
+        <w:rPr>
+          <w:i/>
+        </w:rPr>
+        <w:t>shadowing</w:t>
+      </w:r>
+      <w:r>
+        <w:t xml:space="preserve"> is different from </w:t>
+      </w:r>
+      <w:r>
+        <w:rPr>
+          <w:i/>
+        </w:rPr>
+        <w:t>overriding</w:t>
+      </w:r>
+      <w:r>
+        <w:t>.</w:t>
+      </w:r>
+    </w:p>
+    <w:p>
+      <w:pPr>
+        <w:pStyle w:val="Spacing"/>
+      </w:pPr>
+    </w:p>
+    <w:p>
+      <w:r>
+        <w:t>What should be mentioned is that you can also shadow objects, just like you can shadow commands.</w:t>
+      </w:r>
+    </w:p>
+    <w:p>
+      <w:pPr>
+        <w:pStyle w:val="Spacing"/>
+      </w:pPr>
+    </w:p>
+    <w:p>
+      <w:pPr>
+        <w:ind w:left="852"/>
+        <w:rPr>
+          <w:i/>
+        </w:rPr>
+      </w:pPr>
+      <w:proofErr w:type="spellStart"/>
+      <w:r>
+        <w:rPr>
+          <w:i/>
+        </w:rPr>
+        <w:t>Unshadowed</w:t>
+      </w:r>
+      <w:proofErr w:type="spellEnd"/>
+      <w:r>
+        <w:rPr>
+          <w:i/>
+        </w:rPr>
+        <w:t>:</w:t>
+      </w:r>
+    </w:p>
+    <w:p>
+      <w:pPr>
+        <w:pStyle w:val="Spacing"/>
+      </w:pPr>
+    </w:p>
+    <w:p>
+      <w:pPr>
+        <w:ind w:left="1136"/>
+      </w:pPr>
+      <w:r>
+        <w:rPr>
+          <w:noProof/>
+        </w:rPr>
+        <w:drawing>
+          <wp:inline distT="0" distB="0" distL="0" distR="0" wp14:anchorId="7ECF55C2" wp14:editId="7319F673">
+            <wp:extent cx="1130935" cy="1115060"/>
+            <wp:effectExtent l="0" t="0" r="0" b="0"/>
+            <wp:docPr id="13" name="Picture 13"/>
+            <wp:cNvGraphicFramePr>
+              <a:graphicFrameLocks xmlns:a="http://schemas.openxmlformats.org/drawingml/2006/main" noChangeAspect="1"/>
+            </wp:cNvGraphicFramePr>
+            <a:graphic xmlns:a="http://schemas.openxmlformats.org/drawingml/2006/main">
+              <a:graphicData uri="http://schemas.openxmlformats.org/drawingml/2006/picture">
+                <pic:pic xmlns:pic="http://schemas.openxmlformats.org/drawingml/2006/picture">
+                  <pic:nvPicPr>
+                    <pic:cNvPr id="0" name="Picture 5"/>
+                    <pic:cNvPicPr>
+                      <a:picLocks noChangeAspect="1" noChangeArrowheads="1"/>
+                    </pic:cNvPicPr>
+                  </pic:nvPicPr>
+                  <pic:blipFill>
+                    <a:blip r:embed="rId18">
+                      <a:lum bright="-18000"/>
+                      <a:extLst>
+                        <a:ext uri="{28A0092B-C50C-407E-A947-70E740481C1C}">
+                          <a14:useLocalDpi xmlns:a14="http://schemas.microsoft.com/office/drawing/2010/main" val="0"/>
+                        </a:ext>
+                      </a:extLst>
+                    </a:blip>
+                    <a:srcRect/>
+                    <a:stretch>
+                      <a:fillRect/>
+                    </a:stretch>
+                  </pic:blipFill>
+                  <pic:spPr bwMode="auto">
+                    <a:xfrm>
+                      <a:off x="0" y="0"/>
+                      <a:ext cx="1130935" cy="1115060"/>
+                    </a:xfrm>
+                    <a:prstGeom prst="rect">
+                      <a:avLst/>
+                    </a:prstGeom>
+                    <a:noFill/>
+                    <a:ln>
+                      <a:noFill/>
+                    </a:ln>
+                  </pic:spPr>
+                </pic:pic>
+              </a:graphicData>
+            </a:graphic>
+          </wp:inline>
+        </w:drawing>
+      </w:r>
+    </w:p>
+    <w:p>
+      <w:pPr>
+        <w:pStyle w:val="Spacing"/>
+      </w:pPr>
+    </w:p>
+    <w:p>
+      <w:pPr>
+        <w:ind w:left="852"/>
+        <w:rPr>
+          <w:i/>
+        </w:rPr>
+      </w:pPr>
+      <w:r>
+        <w:rPr>
+          <w:i/>
+        </w:rPr>
+        <w:t>Shadowed:</w:t>
+      </w:r>
+    </w:p>
+    <w:p>
+      <w:pPr>
+        <w:pStyle w:val="Spacing"/>
+      </w:pPr>
+    </w:p>
+    <w:p>
+      <w:pPr>
+        <w:ind w:left="1136"/>
+      </w:pPr>
+      <w:r>
+        <w:rPr>
+          <w:noProof/>
+        </w:rPr>
+        <w:drawing>
+          <wp:inline distT="0" distB="0" distL="0" distR="0" wp14:anchorId="46108719" wp14:editId="031BA486">
+            <wp:extent cx="1231265" cy="1247140"/>
+            <wp:effectExtent l="0" t="0" r="0" b="0"/>
+            <wp:docPr id="14" name="Picture 14"/>
+            <wp:cNvGraphicFramePr>
+              <a:graphicFrameLocks xmlns:a="http://schemas.openxmlformats.org/drawingml/2006/main" noChangeAspect="1"/>
+            </wp:cNvGraphicFramePr>
+            <a:graphic xmlns:a="http://schemas.openxmlformats.org/drawingml/2006/main">
+              <a:graphicData uri="http://schemas.openxmlformats.org/drawingml/2006/picture">
+                <pic:pic xmlns:pic="http://schemas.openxmlformats.org/drawingml/2006/picture">
+                  <pic:nvPicPr>
+                    <pic:cNvPr id="0" name="Picture 6"/>
+                    <pic:cNvPicPr>
+                      <a:picLocks noChangeAspect="1" noChangeArrowheads="1"/>
+                    </pic:cNvPicPr>
+                  </pic:nvPicPr>
+                  <pic:blipFill>
+                    <a:blip r:embed="rId19">
+                      <a:lum bright="-18000"/>
+                      <a:extLst>
+                        <a:ext uri="{28A0092B-C50C-407E-A947-70E740481C1C}">
+                          <a14:useLocalDpi xmlns:a14="http://schemas.microsoft.com/office/drawing/2010/main" val="0"/>
+                        </a:ext>
+                      </a:extLst>
+                    </a:blip>
+                    <a:srcRect/>
+                    <a:stretch>
+                      <a:fillRect/>
+                    </a:stretch>
+                  </pic:blipFill>
+                  <pic:spPr bwMode="auto">
+                    <a:xfrm>
+                      <a:off x="0" y="0"/>
+                      <a:ext cx="1231265" cy="1247140"/>
+                    </a:xfrm>
+                    <a:prstGeom prst="rect">
+                      <a:avLst/>
+                    </a:prstGeom>
+                    <a:noFill/>
+                    <a:ln>
+                      <a:noFill/>
+                    </a:ln>
+                  </pic:spPr>
+                </pic:pic>
+              </a:graphicData>
+            </a:graphic>
+          </wp:inline>
+        </w:drawing>
+      </w:r>
+    </w:p>
+    <w:p>
+      <w:pPr>
+        <w:pStyle w:val="Spacing"/>
+      </w:pPr>
+    </w:p>
+    <w:p>
+      <w:pPr>
+        <w:ind w:left="852"/>
+        <w:rPr>
+          <w:i/>
+        </w:rPr>
+      </w:pPr>
+      <w:r>
+        <w:rPr>
+          <w:i/>
+        </w:rPr>
+        <w:t xml:space="preserve">Access </w:t>
+      </w:r>
+      <w:r>
+        <w:rPr>
+          <w:i/>
+        </w:rPr>
+        <w:t xml:space="preserve">to </w:t>
+      </w:r>
+      <w:r>
+        <w:rPr>
+          <w:i/>
+        </w:rPr>
+        <w:t>base member through qualifier:</w:t>
+      </w:r>
+    </w:p>
+    <w:p>
+      <w:pPr>
+        <w:pStyle w:val="Spacing"/>
+      </w:pPr>
+    </w:p>
+    <w:p>
+      <w:pPr>
+        <w:ind w:left="1136"/>
+      </w:pPr>
+      <w:r>
+        <w:rPr>
+          <w:noProof/>
+        </w:rPr>
+        <w:drawing>
+          <wp:inline distT="0" distB="0" distL="0" distR="0" wp14:anchorId="5683655F" wp14:editId="09D4CC4D">
+            <wp:extent cx="1358265" cy="1210310"/>
+            <wp:effectExtent l="0" t="0" r="0" b="0"/>
+            <wp:docPr id="15" name="Picture 15"/>
+            <wp:cNvGraphicFramePr>
+              <a:graphicFrameLocks xmlns:a="http://schemas.openxmlformats.org/drawingml/2006/main" noChangeAspect="1"/>
+            </wp:cNvGraphicFramePr>
+            <a:graphic xmlns:a="http://schemas.openxmlformats.org/drawingml/2006/main">
+              <a:graphicData uri="http://schemas.openxmlformats.org/drawingml/2006/picture">
+                <pic:pic xmlns:pic="http://schemas.openxmlformats.org/drawingml/2006/picture">
+                  <pic:nvPicPr>
+                    <pic:cNvPr id="0" name="Picture 7"/>
+                    <pic:cNvPicPr>
+                      <a:picLocks noChangeAspect="1" noChangeArrowheads="1"/>
+                    </pic:cNvPicPr>
+                  </pic:nvPicPr>
+                  <pic:blipFill>
+                    <a:blip r:embed="rId20">
+                      <a:lum bright="-18000"/>
+                      <a:extLst>
+                        <a:ext uri="{28A0092B-C50C-407E-A947-70E740481C1C}">
+                          <a14:useLocalDpi xmlns:a14="http://schemas.microsoft.com/office/drawing/2010/main" val="0"/>
+                        </a:ext>
+                      </a:extLst>
+                    </a:blip>
+                    <a:srcRect/>
+                    <a:stretch>
+                      <a:fillRect/>
+                    </a:stretch>
+                  </pic:blipFill>
+                  <pic:spPr bwMode="auto">
+                    <a:xfrm>
+                      <a:off x="0" y="0"/>
+                      <a:ext cx="1358265" cy="1210310"/>
+                    </a:xfrm>
+                    <a:prstGeom prst="rect">
+                      <a:avLst/>
+                    </a:prstGeom>
+                    <a:noFill/>
+                    <a:ln>
+                      <a:noFill/>
+                    </a:ln>
+                  </pic:spPr>
+                </pic:pic>
+              </a:graphicData>
+            </a:graphic>
+          </wp:inline>
+        </w:drawing>
+      </w:r>
+    </w:p>
+    <w:p>
+      <w:pPr>
+        <w:pStyle w:val="Spacing"/>
+      </w:pPr>
+    </w:p>
+    <w:p>
+      <w:pPr>
+        <w:ind w:left="852"/>
+        <w:rPr>
+          <w:i/>
+        </w:rPr>
+      </w:pPr>
+      <w:r>
+        <w:rPr>
+          <w:i/>
+        </w:rPr>
+        <w:t>Base class calls base member, not derived member:</w:t>
+      </w:r>
+    </w:p>
+    <w:p>
+      <w:pPr>
+        <w:pStyle w:val="Spacing"/>
+      </w:pPr>
+    </w:p>
+    <w:p>
+      <w:pPr>
+        <w:ind w:left="1136"/>
+      </w:pPr>
+      <w:r>
+        <w:rPr>
+          <w:noProof/>
+        </w:rPr>
+        <w:drawing>
+          <wp:inline distT="0" distB="0" distL="0" distR="0" wp14:anchorId="43AE67D6" wp14:editId="14D2499F">
+            <wp:extent cx="2003425" cy="1390015"/>
+            <wp:effectExtent l="0" t="0" r="0" b="0"/>
+            <wp:docPr id="16" name="Picture 16"/>
+            <wp:cNvGraphicFramePr>
+              <a:graphicFrameLocks xmlns:a="http://schemas.openxmlformats.org/drawingml/2006/main" noChangeAspect="1"/>
+            </wp:cNvGraphicFramePr>
+            <a:graphic xmlns:a="http://schemas.openxmlformats.org/drawingml/2006/main">
+              <a:graphicData uri="http://schemas.openxmlformats.org/drawingml/2006/picture">
+                <pic:pic xmlns:pic="http://schemas.openxmlformats.org/drawingml/2006/picture">
+                  <pic:nvPicPr>
+                    <pic:cNvPr id="0" name="Picture 8"/>
+                    <pic:cNvPicPr>
+                      <a:picLocks noChangeAspect="1" noChangeArrowheads="1"/>
+                    </pic:cNvPicPr>
+                  </pic:nvPicPr>
+                  <pic:blipFill>
+                    <a:blip r:embed="rId21" cstate="print">
+                      <a:lum bright="-18000"/>
+                      <a:extLst>
+                        <a:ext uri="{28A0092B-C50C-407E-A947-70E740481C1C}">
+                          <a14:useLocalDpi xmlns:a14="http://schemas.microsoft.com/office/drawing/2010/main" val="0"/>
+                        </a:ext>
+                      </a:extLst>
+                    </a:blip>
+                    <a:srcRect/>
+                    <a:stretch>
+                      <a:fillRect/>
+                    </a:stretch>
+                  </pic:blipFill>
+                  <pic:spPr bwMode="auto">
+                    <a:xfrm>
+                      <a:off x="0" y="0"/>
+                      <a:ext cx="2003425" cy="1390015"/>
+                    </a:xfrm>
+                    <a:prstGeom prst="rect">
+                      <a:avLst/>
+                    </a:prstGeom>
+                    <a:noFill/>
+                    <a:ln>
+                      <a:noFill/>
+                    </a:ln>
+                  </pic:spPr>
+                </pic:pic>
+              </a:graphicData>
+            </a:graphic>
+          </wp:inline>
+        </w:drawing>
+      </w:r>
+    </w:p>
+    <w:p>
+      <w:pPr>
+        <w:pStyle w:val="Heading4"/>
+      </w:pPr>
+      <w:r>
+        <w:t>Overriding</w:t>
+      </w:r>
+    </w:p>
+    <w:p>
+      <w:r>
+        <w:t>Base classes normally call their own commands:</w:t>
+      </w:r>
+    </w:p>
+    <w:p>
+      <w:pPr>
+        <w:pStyle w:val="Spacing"/>
+      </w:pPr>
+    </w:p>
+    <w:p>
+      <w:pPr>
+        <w:ind w:left="852"/>
+      </w:pPr>
+      <w:r>
+        <w:rPr>
+          <w:noProof/>
+        </w:rPr>
+        <w:drawing>
+          <wp:inline distT="0" distB="0" distL="0" distR="0" wp14:anchorId="50032FC9" wp14:editId="254D1E5E">
+            <wp:extent cx="1501140" cy="1405890"/>
+            <wp:effectExtent l="0" t="0" r="0" b="0"/>
+            <wp:docPr id="17" name="Picture 17"/>
+            <wp:cNvGraphicFramePr>
+              <a:graphicFrameLocks xmlns:a="http://schemas.openxmlformats.org/drawingml/2006/main" noChangeAspect="1"/>
+            </wp:cNvGraphicFramePr>
+            <a:graphic xmlns:a="http://schemas.openxmlformats.org/drawingml/2006/main">
+              <a:graphicData uri="http://schemas.openxmlformats.org/drawingml/2006/picture">
+                <pic:pic xmlns:pic="http://schemas.openxmlformats.org/drawingml/2006/picture">
+                  <pic:nvPicPr>
+                    <pic:cNvPr id="0" name="Picture 1"/>
+                    <pic:cNvPicPr>
+                      <a:picLocks noChangeAspect="1" noChangeArrowheads="1"/>
+                    </pic:cNvPicPr>
+                  </pic:nvPicPr>
+                  <pic:blipFill>
+                    <a:blip r:embed="rId22">
+                      <a:extLst>
+                        <a:ext uri="{28A0092B-C50C-407E-A947-70E740481C1C}">
+                          <a14:useLocalDpi xmlns:a14="http://schemas.microsoft.com/office/drawing/2010/main" val="0"/>
+                        </a:ext>
+                      </a:extLst>
+                    </a:blip>
+                    <a:srcRect/>
+                    <a:stretch>
+                      <a:fillRect/>
+                    </a:stretch>
+                  </pic:blipFill>
+                  <pic:spPr bwMode="auto">
+                    <a:xfrm>
+                      <a:off x="0" y="0"/>
+                      <a:ext cx="1501140" cy="1405890"/>
+                    </a:xfrm>
+                    <a:prstGeom prst="rect">
+                      <a:avLst/>
+                    </a:prstGeom>
+                    <a:noFill/>
+                    <a:ln>
+                      <a:noFill/>
+                    </a:ln>
+                  </pic:spPr>
+                </pic:pic>
+              </a:graphicData>
+            </a:graphic>
+          </wp:inline>
+        </w:drawing>
+      </w:r>
+    </w:p>
+    <w:p>
+      <w:pPr>
+        <w:pStyle w:val="Spacing"/>
+      </w:pPr>
+    </w:p>
+    <w:p>
+      <w:r>
+        <w:t>But derived classes can redefine those commands. When the base class tries to call its own command, the call is detoured to the redefined command. In other words: the original call to the command is detoured to another command.</w:t>
+      </w:r>
+    </w:p>
+    <w:p>
+      <w:pPr>
+        <w:pStyle w:val="Spacing"/>
+      </w:pPr>
+    </w:p>
+    <w:p>
+      <w:pPr>
+        <w:ind w:left="852"/>
+      </w:pPr>
+      <w:r>
+        <w:rPr>
+          <w:noProof/>
+        </w:rPr>
+        <w:drawing>
+          <wp:inline distT="0" distB="0" distL="0" distR="0" wp14:anchorId="1A92C8A7" wp14:editId="0C28739B">
+            <wp:extent cx="2151380" cy="1765300"/>
+            <wp:effectExtent l="0" t="0" r="0" b="0"/>
+            <wp:docPr id="18" name="Picture 18"/>
+            <wp:cNvGraphicFramePr>
+              <a:graphicFrameLocks xmlns:a="http://schemas.openxmlformats.org/drawingml/2006/main" noChangeAspect="1"/>
+            </wp:cNvGraphicFramePr>
+            <a:graphic xmlns:a="http://schemas.openxmlformats.org/drawingml/2006/main">
+              <a:graphicData uri="http://schemas.openxmlformats.org/drawingml/2006/picture">
+                <pic:pic xmlns:pic="http://schemas.openxmlformats.org/drawingml/2006/picture">
+                  <pic:nvPicPr>
+                    <pic:cNvPr id="0" name="Picture 2"/>
+                    <pic:cNvPicPr>
+                      <a:picLocks noChangeAspect="1" noChangeArrowheads="1"/>
+                    </pic:cNvPicPr>
+                  </pic:nvPicPr>
+                  <pic:blipFill>
+                    <a:blip r:embed="rId23">
+                      <a:extLst>
+                        <a:ext uri="{28A0092B-C50C-407E-A947-70E740481C1C}">
+                          <a14:useLocalDpi xmlns:a14="http://schemas.microsoft.com/office/drawing/2010/main" val="0"/>
+                        </a:ext>
+                      </a:extLst>
+                    </a:blip>
+                    <a:srcRect/>
+                    <a:stretch>
+                      <a:fillRect/>
+                    </a:stretch>
+                  </pic:blipFill>
+                  <pic:spPr bwMode="auto">
+                    <a:xfrm>
+                      <a:off x="0" y="0"/>
+                      <a:ext cx="2151380" cy="1765300"/>
+                    </a:xfrm>
+                    <a:prstGeom prst="rect">
+                      <a:avLst/>
+                    </a:prstGeom>
+                    <a:noFill/>
+                    <a:ln>
+                      <a:noFill/>
+                    </a:ln>
+                  </pic:spPr>
+                </pic:pic>
+              </a:graphicData>
+            </a:graphic>
+          </wp:inline>
+        </w:drawing>
+      </w:r>
+    </w:p>
+    <w:p>
+      <w:pPr>
+        <w:pStyle w:val="Spacing"/>
+      </w:pPr>
+    </w:p>
+    <w:p>
+      <w:r>
+        <w:t>The base class can not run its original command anymore, but the command is detoured to a command defined in the derived class.</w:t>
+      </w:r>
+    </w:p>
+    <w:p>
+      <w:pPr>
+        <w:pStyle w:val="Spacing"/>
+      </w:pPr>
+    </w:p>
+    <w:p>
+      <w:r>
+        <w:t>Overriding is accomplished with simple object redirection.</w:t>
+      </w:r>
+    </w:p>
+    <w:p>
+      <w:pPr>
+        <w:pStyle w:val="Spacing"/>
+      </w:pPr>
+    </w:p>
+    <w:p>
+      <w:r>
+        <w:t>What should be mentioned is that you can also override objects, just like you can override commands:</w:t>
+      </w:r>
+    </w:p>
+    <w:p>
+      <w:pPr>
+        <w:pStyle w:val="Spacing"/>
+      </w:pPr>
+    </w:p>
+    <w:p>
+      <w:pPr>
+        <w:ind w:left="852"/>
+      </w:pPr>
+      <w:r>
+        <w:rPr>
+          <w:noProof/>
+        </w:rPr>
+        <w:drawing>
+          <wp:inline distT="0" distB="0" distL="0" distR="0" wp14:anchorId="06E7B8FC" wp14:editId="02B04D74">
+            <wp:extent cx="1580515" cy="1543685"/>
+            <wp:effectExtent l="0" t="0" r="0" b="0"/>
+            <wp:docPr id="19" name="Picture 19"/>
+            <wp:cNvGraphicFramePr>
+              <a:graphicFrameLocks xmlns:a="http://schemas.openxmlformats.org/drawingml/2006/main" noChangeAspect="1"/>
+            </wp:cNvGraphicFramePr>
+            <a:graphic xmlns:a="http://schemas.openxmlformats.org/drawingml/2006/main">
+              <a:graphicData uri="http://schemas.openxmlformats.org/drawingml/2006/picture">
+                <pic:pic xmlns:pic="http://schemas.openxmlformats.org/drawingml/2006/picture">
+                  <pic:nvPicPr>
+                    <pic:cNvPr id="0" name="Picture 3"/>
+                    <pic:cNvPicPr>
+                      <a:picLocks noChangeAspect="1" noChangeArrowheads="1"/>
+                    </pic:cNvPicPr>
+                  </pic:nvPicPr>
+                  <pic:blipFill>
+                    <a:blip r:embed="rId24">
+                      <a:extLst>
+                        <a:ext uri="{28A0092B-C50C-407E-A947-70E740481C1C}">
+                          <a14:useLocalDpi xmlns:a14="http://schemas.microsoft.com/office/drawing/2010/main" val="0"/>
+                        </a:ext>
+                      </a:extLst>
+                    </a:blip>
+                    <a:srcRect/>
+                    <a:stretch>
+                      <a:fillRect/>
+                    </a:stretch>
+                  </pic:blipFill>
+                  <pic:spPr bwMode="auto">
+                    <a:xfrm>
+                      <a:off x="0" y="0"/>
+                      <a:ext cx="1580515" cy="1543685"/>
+                    </a:xfrm>
+                    <a:prstGeom prst="rect">
+                      <a:avLst/>
+                    </a:prstGeom>
+                    <a:noFill/>
+                    <a:ln>
+                      <a:noFill/>
+                    </a:ln>
+                  </pic:spPr>
+                </pic:pic>
+              </a:graphicData>
+            </a:graphic>
+          </wp:inline>
+        </w:drawing>
+      </w:r>
+    </w:p>
+    <w:p>
+      <w:pPr>
+        <w:pStyle w:val="Spacing"/>
+      </w:pPr>
+    </w:p>
+    <w:p>
+      <w:pPr>
+        <w:ind w:left="568"/>
+      </w:pPr>
+      <w:r>
+        <w:t>What should also be mentioned is that overriding is not specific to inheritance. It can also be done in case of regular containment:</w:t>
+      </w:r>
+    </w:p>
+    <w:p>
+      <w:pPr>
+        <w:pStyle w:val="Spacing"/>
+      </w:pPr>
+    </w:p>
+    <w:p>
+      <w:pPr>
+        <w:ind w:left="852"/>
+      </w:pPr>
+      <w:r>
+        <w:rPr>
+          <w:noProof/>
+        </w:rPr>
+        <w:drawing>
+          <wp:inline distT="0" distB="0" distL="0" distR="0" wp14:anchorId="40980D91" wp14:editId="244D56E3">
+            <wp:extent cx="1823720" cy="1633220"/>
+            <wp:effectExtent l="0" t="0" r="0" b="0"/>
+            <wp:docPr id="20" name="Picture 20"/>
+            <wp:cNvGraphicFramePr>
+              <a:graphicFrameLocks xmlns:a="http://schemas.openxmlformats.org/drawingml/2006/main" noChangeAspect="1"/>
+            </wp:cNvGraphicFramePr>
+            <a:graphic xmlns:a="http://schemas.openxmlformats.org/drawingml/2006/main">
+              <a:graphicData uri="http://schemas.openxmlformats.org/drawingml/2006/picture">
+                <pic:pic xmlns:pic="http://schemas.openxmlformats.org/drawingml/2006/picture">
+                  <pic:nvPicPr>
+                    <pic:cNvPr id="0" name="Picture 4"/>
+                    <pic:cNvPicPr>
+                      <a:picLocks noChangeAspect="1" noChangeArrowheads="1"/>
+                    </pic:cNvPicPr>
+                  </pic:nvPicPr>
+                  <pic:blipFill>
+                    <a:blip r:embed="rId25">
+                      <a:lum bright="-18000"/>
+                      <a:extLst>
+                        <a:ext uri="{28A0092B-C50C-407E-A947-70E740481C1C}">
+                          <a14:useLocalDpi xmlns:a14="http://schemas.microsoft.com/office/drawing/2010/main" val="0"/>
+                        </a:ext>
+                      </a:extLst>
+                    </a:blip>
+                    <a:srcRect/>
+                    <a:stretch>
+                      <a:fillRect/>
+                    </a:stretch>
+                  </pic:blipFill>
+                  <pic:spPr bwMode="auto">
+                    <a:xfrm>
+                      <a:off x="0" y="0"/>
+                      <a:ext cx="1823720" cy="1633220"/>
+                    </a:xfrm>
+                    <a:prstGeom prst="rect">
+                      <a:avLst/>
+                    </a:prstGeom>
+                    <a:noFill/>
+                    <a:ln>
+                      <a:noFill/>
+                    </a:ln>
+                  </pic:spPr>
+                </pic:pic>
+              </a:graphicData>
+            </a:graphic>
+          </wp:inline>
+        </w:drawing>
+      </w:r>
+    </w:p>
+    <w:p>
+      <w:pPr>
+        <w:pStyle w:val="Heading5"/>
+      </w:pPr>
+      <w:r>
+        <w:t>Calling Base Class’s Version of Overridden Member</w:t>
+      </w:r>
+    </w:p>
+    <w:p>
+      <w:r>
+        <w:t>Some programming languages offer a way to call the member defined by the base class, even when the base member was overridden. In the new computer language this is not possible by default, because any call to the overridden member will redirect to the overriding member.</w:t>
+      </w:r>
+    </w:p>
+    <w:p>
+      <w:pPr>
+        <w:pStyle w:val="Spacing"/>
+      </w:pPr>
+    </w:p>
+    <w:p>
+      <w:pPr>
+        <w:ind w:left="852"/>
+      </w:pPr>
+      <w:r>
+        <w:rPr>
+          <w:noProof/>
+        </w:rPr>
+        <w:drawing>
+          <wp:inline distT="0" distB="0" distL="0" distR="0" wp14:anchorId="460AF976" wp14:editId="2E110A25">
+            <wp:extent cx="2072005" cy="1939925"/>
+            <wp:effectExtent l="0" t="0" r="0" b="0"/>
+            <wp:docPr id="21" name="Picture 21"/>
+            <wp:cNvGraphicFramePr>
+              <a:graphicFrameLocks xmlns:a="http://schemas.openxmlformats.org/drawingml/2006/main" noChangeAspect="1"/>
+            </wp:cNvGraphicFramePr>
+            <a:graphic xmlns:a="http://schemas.openxmlformats.org/drawingml/2006/main">
+              <a:graphicData uri="http://schemas.openxmlformats.org/drawingml/2006/picture">
+                <pic:pic xmlns:pic="http://schemas.openxmlformats.org/drawingml/2006/picture">
+                  <pic:nvPicPr>
+                    <pic:cNvPr id="0" name="Picture 5"/>
+                    <pic:cNvPicPr>
+                      <a:picLocks noChangeAspect="1" noChangeArrowheads="1"/>
+                    </pic:cNvPicPr>
+                  </pic:nvPicPr>
+                  <pic:blipFill>
+                    <a:blip r:embed="rId26" cstate="print">
+                      <a:lum bright="-18000"/>
+                      <a:extLst>
+                        <a:ext uri="{28A0092B-C50C-407E-A947-70E740481C1C}">
+                          <a14:useLocalDpi xmlns:a14="http://schemas.microsoft.com/office/drawing/2010/main" val="0"/>
+                        </a:ext>
+                      </a:extLst>
+                    </a:blip>
+                    <a:srcRect/>
+                    <a:stretch>
+                      <a:fillRect/>
+                    </a:stretch>
+                  </pic:blipFill>
+                  <pic:spPr bwMode="auto">
+                    <a:xfrm>
+                      <a:off x="0" y="0"/>
+                      <a:ext cx="2072005" cy="1939925"/>
+                    </a:xfrm>
+                    <a:prstGeom prst="rect">
+                      <a:avLst/>
+                    </a:prstGeom>
+                    <a:noFill/>
+                    <a:ln>
+                      <a:noFill/>
+                    </a:ln>
+                  </pic:spPr>
+                </pic:pic>
+              </a:graphicData>
+            </a:graphic>
+          </wp:inline>
+        </w:drawing>
+      </w:r>
+    </w:p>
+    <w:p>
+      <w:pPr>
+        <w:pStyle w:val="Spacing"/>
+      </w:pPr>
+    </w:p>
+    <w:p>
+      <w:r>
+        <w:t>However, there is an alternative: define a base command and create an overridable command that is a reference to the base command.</w:t>
+      </w:r>
+    </w:p>
+    <w:p>
+      <w:pPr>
+        <w:pStyle w:val="Spacing"/>
+      </w:pPr>
+    </w:p>
+    <w:p>
+      <w:pPr>
+        <w:ind w:left="852"/>
+      </w:pPr>
+      <w:r>
+        <w:rPr>
+          <w:noProof/>
+        </w:rPr>
+        <w:drawing>
+          <wp:inline distT="0" distB="0" distL="0" distR="0" wp14:anchorId="5EBF04F5" wp14:editId="612E0AD6">
+            <wp:extent cx="1670050" cy="1469390"/>
+            <wp:effectExtent l="0" t="0" r="0" b="0"/>
+            <wp:docPr id="22" name="Picture 22"/>
+            <wp:cNvGraphicFramePr>
+              <a:graphicFrameLocks xmlns:a="http://schemas.openxmlformats.org/drawingml/2006/main" noChangeAspect="1"/>
+            </wp:cNvGraphicFramePr>
+            <a:graphic xmlns:a="http://schemas.openxmlformats.org/drawingml/2006/main">
+              <a:graphicData uri="http://schemas.openxmlformats.org/drawingml/2006/picture">
+                <pic:pic xmlns:pic="http://schemas.openxmlformats.org/drawingml/2006/picture">
+                  <pic:nvPicPr>
+                    <pic:cNvPr id="0" name="Picture 6"/>
+                    <pic:cNvPicPr>
+                      <a:picLocks noChangeAspect="1" noChangeArrowheads="1"/>
+                    </pic:cNvPicPr>
+                  </pic:nvPicPr>
+                  <pic:blipFill>
+                    <a:blip r:embed="rId27" cstate="print">
+                      <a:lum bright="-18000"/>
+                      <a:extLst>
+                        <a:ext uri="{28A0092B-C50C-407E-A947-70E740481C1C}">
+                          <a14:useLocalDpi xmlns:a14="http://schemas.microsoft.com/office/drawing/2010/main" val="0"/>
+                        </a:ext>
+                      </a:extLst>
+                    </a:blip>
+                    <a:srcRect/>
+                    <a:stretch>
+                      <a:fillRect/>
+                    </a:stretch>
+                  </pic:blipFill>
+                  <pic:spPr bwMode="auto">
+                    <a:xfrm>
+                      <a:off x="0" y="0"/>
+                      <a:ext cx="1670050" cy="1469390"/>
+                    </a:xfrm>
+                    <a:prstGeom prst="rect">
+                      <a:avLst/>
+                    </a:prstGeom>
+                    <a:noFill/>
+                    <a:ln>
+                      <a:noFill/>
+                    </a:ln>
+                  </pic:spPr>
+                </pic:pic>
+              </a:graphicData>
+            </a:graphic>
+          </wp:inline>
+        </w:drawing>
+      </w:r>
+    </w:p>
+    <w:p>
+      <w:pPr>
+        <w:pStyle w:val="Spacing"/>
+      </w:pPr>
+    </w:p>
+    <w:p>
+      <w:r>
+        <w:t>You can replace the overridable command, but you can still call the base command</w:t>
+      </w:r>
+      <w:r>
+        <w:t>.</w:t>
+      </w:r>
+    </w:p>
+    <w:p>
+      <w:pPr>
+        <w:pStyle w:val="Spacing"/>
+      </w:pPr>
+    </w:p>
+    <w:p>
+      <w:pPr>
+        <w:ind w:left="852"/>
+      </w:pPr>
+      <w:r>
+        <w:rPr>
+          <w:noProof/>
+        </w:rPr>
+        <w:drawing>
+          <wp:inline distT="0" distB="0" distL="0" distR="0" wp14:anchorId="3E6299CC" wp14:editId="67B2E9B8">
+            <wp:extent cx="2183130" cy="1955800"/>
+            <wp:effectExtent l="0" t="0" r="0" b="0"/>
+            <wp:docPr id="23" name="Picture 23"/>
+            <wp:cNvGraphicFramePr>
+              <a:graphicFrameLocks xmlns:a="http://schemas.openxmlformats.org/drawingml/2006/main" noChangeAspect="1"/>
+            </wp:cNvGraphicFramePr>
+            <a:graphic xmlns:a="http://schemas.openxmlformats.org/drawingml/2006/main">
+              <a:graphicData uri="http://schemas.openxmlformats.org/drawingml/2006/picture">
+                <pic:pic xmlns:pic="http://schemas.openxmlformats.org/drawingml/2006/picture">
+                  <pic:nvPicPr>
+                    <pic:cNvPr id="0" name="Picture 7"/>
+                    <pic:cNvPicPr>
+                      <a:picLocks noChangeAspect="1" noChangeArrowheads="1"/>
+                    </pic:cNvPicPr>
+                  </pic:nvPicPr>
+                  <pic:blipFill>
+                    <a:blip r:embed="rId28" cstate="print">
+                      <a:lum bright="-18000"/>
+                      <a:extLst>
+                        <a:ext uri="{28A0092B-C50C-407E-A947-70E740481C1C}">
+                          <a14:useLocalDpi xmlns:a14="http://schemas.microsoft.com/office/drawing/2010/main" val="0"/>
+                        </a:ext>
+                      </a:extLst>
+                    </a:blip>
+                    <a:srcRect/>
+                    <a:stretch>
+                      <a:fillRect/>
+                    </a:stretch>
+                  </pic:blipFill>
+                  <pic:spPr bwMode="auto">
+                    <a:xfrm>
+                      <a:off x="0" y="0"/>
+                      <a:ext cx="2183130" cy="1955800"/>
+                    </a:xfrm>
+                    <a:prstGeom prst="rect">
+                      <a:avLst/>
+                    </a:prstGeom>
+                    <a:noFill/>
+                    <a:ln>
+                      <a:noFill/>
+                    </a:ln>
+                  </pic:spPr>
+                </pic:pic>
+              </a:graphicData>
+            </a:graphic>
+          </wp:inline>
+        </w:drawing>
+      </w:r>
+    </w:p>
+    <w:p>
+      <w:pPr>
+        <w:pStyle w:val="Heading5"/>
+      </w:pPr>
+      <w:r>
+        <w:t>Overriding Alternative: Event Notation</w:t>
+      </w:r>
+    </w:p>
+    <w:p>
+      <w:r>
+        <w:t>An alternative notation to overriding is the override event.</w:t>
+      </w:r>
+    </w:p>
+    <w:p>
+      <w:pPr>
+        <w:pStyle w:val="Spacing"/>
+      </w:pPr>
+    </w:p>
+    <w:p>
+      <w:pPr>
+        <w:ind w:left="852"/>
+      </w:pPr>
+      <w:r>
+        <w:rPr>
+          <w:noProof/>
+        </w:rPr>
+        <w:drawing>
+          <wp:inline distT="0" distB="0" distL="0" distR="0" wp14:anchorId="55BD240A" wp14:editId="541C788F">
+            <wp:extent cx="1527810" cy="1400810"/>
+            <wp:effectExtent l="0" t="0" r="0" b="0"/>
+            <wp:docPr id="24" name="Picture 24"/>
+            <wp:cNvGraphicFramePr>
+              <a:graphicFrameLocks xmlns:a="http://schemas.openxmlformats.org/drawingml/2006/main" noChangeAspect="1"/>
+            </wp:cNvGraphicFramePr>
+            <a:graphic xmlns:a="http://schemas.openxmlformats.org/drawingml/2006/main">
+              <a:graphicData uri="http://schemas.openxmlformats.org/drawingml/2006/picture">
+                <pic:pic xmlns:pic="http://schemas.openxmlformats.org/drawingml/2006/picture">
+                  <pic:nvPicPr>
+                    <pic:cNvPr id="0" name="Picture 8"/>
+                    <pic:cNvPicPr>
+                      <a:picLocks noChangeAspect="1" noChangeArrowheads="1"/>
+                    </pic:cNvPicPr>
+                  </pic:nvPicPr>
+                  <pic:blipFill>
+                    <a:blip r:embed="rId29">
+                      <a:lum bright="-18000"/>
+                      <a:extLst>
+                        <a:ext uri="{28A0092B-C50C-407E-A947-70E740481C1C}">
+                          <a14:useLocalDpi xmlns:a14="http://schemas.microsoft.com/office/drawing/2010/main" val="0"/>
+                        </a:ext>
+                      </a:extLst>
+                    </a:blip>
+                    <a:srcRect/>
+                    <a:stretch>
+                      <a:fillRect/>
+                    </a:stretch>
+                  </pic:blipFill>
+                  <pic:spPr bwMode="auto">
+                    <a:xfrm>
+                      <a:off x="0" y="0"/>
+                      <a:ext cx="1527810" cy="1400810"/>
+                    </a:xfrm>
+                    <a:prstGeom prst="rect">
+                      <a:avLst/>
+                    </a:prstGeom>
+                    <a:noFill/>
+                    <a:ln>
+                      <a:noFill/>
+                    </a:ln>
+                  </pic:spPr>
+                </pic:pic>
+              </a:graphicData>
+            </a:graphic>
+          </wp:inline>
+        </w:drawing>
+      </w:r>
+    </w:p>
+    <w:p>
+      <w:pPr>
+        <w:pStyle w:val="Spacing"/>
+      </w:pPr>
+    </w:p>
+    <w:p>
+      <w:r>
+        <w:t xml:space="preserve">An override event is basically unnecessary, </w:t>
+      </w:r>
+      <w:r>
+        <w:t xml:space="preserve">because you can already accomplish that by simple object redirection, but the notation is intuitive, and creates an analogy with the notation for pre- and post-extension, which is introduced later. The notation also offers the possibility to easily express overriding </w:t>
+      </w:r>
+      <w:r>
+        <w:rPr>
+          <w:i/>
+        </w:rPr>
+        <w:t xml:space="preserve">system </w:t>
+      </w:r>
+      <w:r>
+        <w:t>commands, also explained later.</w:t>
+      </w:r>
+    </w:p>
+    <w:p>
+      <w:pPr>
+        <w:pStyle w:val="Spacing"/>
+      </w:pPr>
+    </w:p>
+    <w:p>
+      <w:r>
+        <w:t>The notation does not seem to work for object overriding.</w:t>
+      </w:r>
+    </w:p>
+    <w:p>
+      <w:pPr>
+        <w:pStyle w:val="Spacing"/>
+      </w:pPr>
+    </w:p>
+    <w:p>
+      <w:pPr>
+        <w:ind w:left="852"/>
+      </w:pPr>
+      <w:r>
+        <w:rPr>
+          <w:noProof/>
+        </w:rPr>
+        <w:drawing>
+          <wp:inline distT="0" distB="0" distL="0" distR="0" wp14:anchorId="6349F97D" wp14:editId="27F50DB3">
+            <wp:extent cx="1585595" cy="1448435"/>
+            <wp:effectExtent l="0" t="0" r="0" b="0"/>
+            <wp:docPr id="25" name="Picture 25"/>
+            <wp:cNvGraphicFramePr>
+              <a:graphicFrameLocks xmlns:a="http://schemas.openxmlformats.org/drawingml/2006/main" noChangeAspect="1"/>
+            </wp:cNvGraphicFramePr>
+            <a:graphic xmlns:a="http://schemas.openxmlformats.org/drawingml/2006/main">
+              <a:graphicData uri="http://schemas.openxmlformats.org/drawingml/2006/picture">
+                <pic:pic xmlns:pic="http://schemas.openxmlformats.org/drawingml/2006/picture">
+                  <pic:nvPicPr>
+                    <pic:cNvPr id="0" name="Picture 9"/>
+                    <pic:cNvPicPr>
+                      <a:picLocks noChangeAspect="1" noChangeArrowheads="1"/>
+                    </pic:cNvPicPr>
+                  </pic:nvPicPr>
+                  <pic:blipFill>
+                    <a:blip r:embed="rId30">
+                      <a:extLst>
+                        <a:ext uri="{28A0092B-C50C-407E-A947-70E740481C1C}">
+                          <a14:useLocalDpi xmlns:a14="http://schemas.microsoft.com/office/drawing/2010/main" val="0"/>
+                        </a:ext>
+                      </a:extLst>
+                    </a:blip>
+                    <a:srcRect/>
+                    <a:stretch>
+                      <a:fillRect/>
+                    </a:stretch>
+                  </pic:blipFill>
+                  <pic:spPr bwMode="auto">
+                    <a:xfrm>
+                      <a:off x="0" y="0"/>
+                      <a:ext cx="1585595" cy="1448435"/>
+                    </a:xfrm>
+                    <a:prstGeom prst="rect">
+                      <a:avLst/>
+                    </a:prstGeom>
+                    <a:noFill/>
+                    <a:ln>
+                      <a:noFill/>
+                    </a:ln>
+                  </pic:spPr>
+                </pic:pic>
+              </a:graphicData>
+            </a:graphic>
+          </wp:inline>
+        </w:drawing>
+      </w:r>
+    </w:p>
+    <w:p>
+      <w:pPr>
+        <w:pStyle w:val="Spacing"/>
+      </w:pPr>
+    </w:p>
+    <w:p>
+      <w:r>
+        <w:t>This is because object overriding redirects to an object, and since events are commands, it looks strange.</w:t>
+      </w:r>
+    </w:p>
+    <w:p>
+      <w:pPr>
+        <w:pStyle w:val="Heading5"/>
+      </w:pPr>
+      <w:r>
+        <w:t>Discarded Intrinsic Overriding Notation</w:t>
+      </w:r>
+    </w:p>
+    <w:p>
+      <w:r>
+        <w:t>There used to be an intrinsic overriding notation which looked a lot like shadowing:</w:t>
+      </w:r>
+    </w:p>
+    <w:p>
+      <w:pPr>
+        <w:pStyle w:val="Spacing"/>
+      </w:pPr>
+    </w:p>
+    <w:p>
+      <w:pPr>
+        <w:rPr>
+          <w:i/>
+        </w:rPr>
+      </w:pPr>
+      <w:r>
+        <w:rPr>
+          <w:i/>
+        </w:rPr>
+        <w:t>Shadowing notation:</w:t>
+      </w:r>
+    </w:p>
+    <w:p>
+      <w:pPr>
+        <w:pStyle w:val="Spacing"/>
+      </w:pPr>
+    </w:p>
+    <w:p>
+      <w:pPr>
+        <w:ind w:left="852"/>
+      </w:pPr>
+      <w:r>
+        <w:rPr>
+          <w:noProof/>
+        </w:rPr>
+        <w:drawing>
+          <wp:inline distT="0" distB="0" distL="0" distR="0" wp14:anchorId="7F1B44F8" wp14:editId="5431E018">
+            <wp:extent cx="1310640" cy="1189355"/>
+            <wp:effectExtent l="0" t="0" r="0" b="0"/>
+            <wp:docPr id="26" name="Picture 26"/>
+            <wp:cNvGraphicFramePr>
+              <a:graphicFrameLocks xmlns:a="http://schemas.openxmlformats.org/drawingml/2006/main" noChangeAspect="1"/>
+            </wp:cNvGraphicFramePr>
+            <a:graphic xmlns:a="http://schemas.openxmlformats.org/drawingml/2006/main">
+              <a:graphicData uri="http://schemas.openxmlformats.org/drawingml/2006/picture">
+                <pic:pic xmlns:pic="http://schemas.openxmlformats.org/drawingml/2006/picture">
+                  <pic:nvPicPr>
+                    <pic:cNvPr id="0" name="Picture 10"/>
+                    <pic:cNvPicPr>
+                      <a:picLocks noChangeAspect="1" noChangeArrowheads="1"/>
+                    </pic:cNvPicPr>
+                  </pic:nvPicPr>
+                  <pic:blipFill>
+                    <a:blip r:embed="rId31">
+                      <a:extLst>
+                        <a:ext uri="{28A0092B-C50C-407E-A947-70E740481C1C}">
+                          <a14:useLocalDpi xmlns:a14="http://schemas.microsoft.com/office/drawing/2010/main" val="0"/>
+                        </a:ext>
+                      </a:extLst>
+                    </a:blip>
+                    <a:srcRect/>
+                    <a:stretch>
+                      <a:fillRect/>
+                    </a:stretch>
+                  </pic:blipFill>
+                  <pic:spPr bwMode="auto">
+                    <a:xfrm>
+                      <a:off x="0" y="0"/>
+                      <a:ext cx="1310640" cy="1189355"/>
+                    </a:xfrm>
+                    <a:prstGeom prst="rect">
+                      <a:avLst/>
+                    </a:prstGeom>
+                    <a:noFill/>
+                    <a:ln>
+                      <a:noFill/>
+                    </a:ln>
+                  </pic:spPr>
+                </pic:pic>
+              </a:graphicData>
+            </a:graphic>
+          </wp:inline>
+        </w:drawing>
+      </w:r>
+    </w:p>
+    <w:p>
+      <w:pPr>
+        <w:pStyle w:val="Spacing"/>
+      </w:pPr>
+    </w:p>
+    <w:p>
+      <w:pPr>
+        <w:rPr>
+          <w:i/>
+        </w:rPr>
+      </w:pPr>
+      <w:r>
+        <w:rPr>
+          <w:i/>
+        </w:rPr>
+        <w:t>Intrinsic overriding notation:</w:t>
+      </w:r>
+    </w:p>
+    <w:p>
+      <w:pPr>
+        <w:pStyle w:val="Spacing"/>
+      </w:pPr>
+    </w:p>
+    <w:p>
+      <w:pPr>
+        <w:ind w:left="852"/>
+      </w:pPr>
+      <w:r>
+        <w:rPr>
+          <w:noProof/>
+        </w:rPr>
+        <w:drawing>
+          <wp:inline distT="0" distB="0" distL="0" distR="0" wp14:anchorId="186ED841" wp14:editId="6F6AFFCA">
+            <wp:extent cx="1310640" cy="1194435"/>
+            <wp:effectExtent l="0" t="0" r="0" b="0"/>
+            <wp:docPr id="27" name="Picture 27"/>
+            <wp:cNvGraphicFramePr>
+              <a:graphicFrameLocks xmlns:a="http://schemas.openxmlformats.org/drawingml/2006/main" noChangeAspect="1"/>
+            </wp:cNvGraphicFramePr>
+            <a:graphic xmlns:a="http://schemas.openxmlformats.org/drawingml/2006/main">
+              <a:graphicData uri="http://schemas.openxmlformats.org/drawingml/2006/picture">
+                <pic:pic xmlns:pic="http://schemas.openxmlformats.org/drawingml/2006/picture">
+                  <pic:nvPicPr>
+                    <pic:cNvPr id="0" name="Picture 11"/>
+                    <pic:cNvPicPr>
+                      <a:picLocks noChangeAspect="1" noChangeArrowheads="1"/>
+                    </pic:cNvPicPr>
+                  </pic:nvPicPr>
+                  <pic:blipFill>
+                    <a:blip r:embed="rId32" cstate="print">
+                      <a:lum bright="-18000"/>
+                      <a:extLst>
+                        <a:ext uri="{28A0092B-C50C-407E-A947-70E740481C1C}">
+                          <a14:useLocalDpi xmlns:a14="http://schemas.microsoft.com/office/drawing/2010/main" val="0"/>
+                        </a:ext>
+                      </a:extLst>
+                    </a:blip>
+                    <a:srcRect/>
+                    <a:stretch>
+                      <a:fillRect/>
+                    </a:stretch>
+                  </pic:blipFill>
+                  <pic:spPr bwMode="auto">
+                    <a:xfrm>
+                      <a:off x="0" y="0"/>
+                      <a:ext cx="1310640" cy="1194435"/>
+                    </a:xfrm>
+                    <a:prstGeom prst="rect">
+                      <a:avLst/>
+                    </a:prstGeom>
+                    <a:noFill/>
+                    <a:ln>
+                      <a:noFill/>
+                    </a:ln>
+                  </pic:spPr>
+                </pic:pic>
+              </a:graphicData>
+            </a:graphic>
+          </wp:inline>
+        </w:drawing>
+      </w:r>
+    </w:p>
+    <w:p>
+      <w:pPr>
+        <w:pStyle w:val="Spacing"/>
+      </w:pPr>
+    </w:p>
+    <w:p>
+      <w:r>
+        <w:t xml:space="preserve">However, the intrinsic overriding notation was discarded, because it is undefendable to have it </w:t>
+      </w:r>
+      <w:r>
+        <w:t>when the same is possible with simple object redirection</w:t>
+      </w:r>
+      <w:r>
+        <w:t>.</w:t>
+      </w:r>
+    </w:p>
+    <w:p>
+      <w:pPr>
+        <w:pStyle w:val="Heading3"/>
+      </w:pPr>
+      <w:r>
+        <w:t>Altering Command Implementations</w:t>
+      </w:r>
+    </w:p>
+    <w:p>
+      <w:r>
+        <w:t xml:space="preserve">Another way to specialize a derived object is to </w:t>
+      </w:r>
+      <w:r>
+        <w:rPr>
+          <w:i/>
+        </w:rPr>
+        <w:t>alter</w:t>
+      </w:r>
+      <w:r>
+        <w:t xml:space="preserve"> the </w:t>
+      </w:r>
+      <w:r>
+        <w:t>command implementations</w:t>
+      </w:r>
+      <w:r>
+        <w:t xml:space="preserve"> of the base object (as opposed to replacing a command entirely).</w:t>
+      </w:r>
+    </w:p>
+    <w:p>
+      <w:pPr>
+        <w:pStyle w:val="Spacing"/>
+      </w:pPr>
+    </w:p>
+    <w:p>
+      <w:r>
+        <w:t>Several separate techniques can be identified and will be explained in individual articles:</w:t>
+      </w:r>
+    </w:p>
+    <w:p>
+      <w:pPr>
+        <w:pStyle w:val="Spacing"/>
+      </w:pPr>
+    </w:p>
+    <w:p>
+      <w:pPr>
+        <w:ind w:left="852"/>
+        <w:rPr>
+          <w:i/>
+        </w:rPr>
+      </w:pPr>
+      <w:r>
+        <w:rPr>
+          <w:i/>
+        </w:rPr>
+        <w:t>Command Extension</w:t>
+      </w:r>
+    </w:p>
+    <w:p>
+      <w:pPr>
+        <w:ind w:left="852"/>
+        <w:rPr>
+          <w:i/>
+        </w:rPr>
+      </w:pPr>
+      <w:r>
+        <w:rPr>
+          <w:i/>
+        </w:rPr>
+        <w:t>System Command Extension</w:t>
+      </w:r>
+    </w:p>
+    <w:p>
+      <w:pPr>
+        <w:ind w:left="852"/>
+        <w:rPr>
+          <w:i/>
+        </w:rPr>
+      </w:pPr>
+      <w:r>
+        <w:rPr>
+          <w:i/>
+        </w:rPr>
+        <w:t>System Command Overriding</w:t>
+      </w:r>
+    </w:p>
+    <w:p>
+      <w:pPr>
+        <w:ind w:left="852"/>
+        <w:rPr>
+          <w:i/>
+        </w:rPr>
+      </w:pPr>
+      <w:r>
+        <w:rPr>
+          <w:i/>
+        </w:rPr>
+        <w:t>System Command Shadowing</w:t>
+      </w:r>
+    </w:p>
+    <w:p>
+      <w:pPr>
+        <w:pStyle w:val="Spacing"/>
+      </w:pPr>
+    </w:p>
+    <w:p>
+      <w:r>
+        <w:t>Furthermore there are a some of variations on these techniques which also have a separate article:</w:t>
+      </w:r>
+    </w:p>
+    <w:p>
+      <w:pPr>
+        <w:pStyle w:val="Spacing"/>
+      </w:pPr>
+    </w:p>
+    <w:p>
+      <w:pPr>
+        <w:ind w:left="852"/>
+        <w:rPr>
+          <w:i/>
+        </w:rPr>
+      </w:pPr>
+      <w:r>
+        <w:rPr>
+          <w:i/>
+        </w:rPr>
+        <w:t xml:space="preserve">System Command Extension </w:t>
+      </w:r>
+      <w:r>
+        <w:rPr>
+          <w:i/>
+        </w:rPr>
+        <w:t xml:space="preserve">By </w:t>
+      </w:r>
+      <w:r>
+        <w:rPr>
+          <w:i/>
+        </w:rPr>
+        <w:t>Shadowing</w:t>
+      </w:r>
+    </w:p>
+    <w:p>
+      <w:pPr>
+        <w:ind w:left="852"/>
+        <w:rPr>
+          <w:i/>
+        </w:rPr>
+      </w:pPr>
+      <w:r>
+        <w:rPr>
+          <w:i/>
+        </w:rPr>
+        <w:t xml:space="preserve">System Command Extension </w:t>
+      </w:r>
+      <w:r>
+        <w:rPr>
+          <w:i/>
+        </w:rPr>
+        <w:t xml:space="preserve">By </w:t>
+      </w:r>
+      <w:r>
+        <w:rPr>
+          <w:i/>
+        </w:rPr>
+        <w:t>Overriding</w:t>
+      </w:r>
+      <w:r>
+        <w:rPr>
+          <w:i/>
+        </w:rPr>
+        <w:t xml:space="preserve"> (</w:t>
+      </w:r>
+      <w:proofErr w:type="spellStart"/>
+      <w:r>
+        <w:rPr>
+          <w:i/>
+        </w:rPr>
+        <w:t>Questionnable</w:t>
+      </w:r>
+      <w:proofErr w:type="spellEnd"/>
+      <w:r>
+        <w:rPr>
+          <w:i/>
+        </w:rPr>
+        <w:t>)</w:t>
+      </w:r>
+    </w:p>
+    <w:p>
+      <w:pPr>
+        <w:ind w:left="852"/>
+        <w:rPr>
+          <w:i/>
+        </w:rPr>
+      </w:pPr>
+      <w:r>
+        <w:rPr>
+          <w:i/>
+        </w:rPr>
+        <w:t>System Command</w:t>
+      </w:r>
+      <w:r>
+        <w:rPr>
+          <w:i/>
+        </w:rPr>
+        <w:t xml:space="preserve"> Overriding </w:t>
+      </w:r>
+      <w:r>
+        <w:rPr>
+          <w:i/>
+        </w:rPr>
+        <w:t>By Extension</w:t>
+      </w:r>
+    </w:p>
+    <w:p>
+      <w:pPr>
+        <w:pStyle w:val="Heading4"/>
+      </w:pPr>
+      <w:r>
+        <w:t>Command Extension</w:t>
+      </w:r>
+    </w:p>
+    <w:p>
+      <w:r>
+        <w:t>When a base class defines a command, the derived class can add extra functionality to the existing command. The derived class can pre- or post-extend a command from the base class:</w:t>
+      </w:r>
+    </w:p>
+    <w:p>
+      <w:pPr>
+        <w:pStyle w:val="Spacing"/>
+      </w:pPr>
+    </w:p>
+    <w:p>
+      <w:pPr>
+        <w:ind w:left="852"/>
+      </w:pPr>
+      <w:r>
+        <w:rPr>
+          <w:noProof/>
+        </w:rPr>
+        <w:drawing>
+          <wp:inline distT="0" distB="0" distL="0" distR="0" wp14:anchorId="6C5D0C54" wp14:editId="48AEE7DA">
+            <wp:extent cx="3462020" cy="2219960"/>
+            <wp:effectExtent l="0" t="0" r="0" b="0"/>
+            <wp:docPr id="29" name="Picture 29"/>
+            <wp:cNvGraphicFramePr>
+              <a:graphicFrameLocks xmlns:a="http://schemas.openxmlformats.org/drawingml/2006/main" noChangeAspect="1"/>
+            </wp:cNvGraphicFramePr>
+            <a:graphic xmlns:a="http://schemas.openxmlformats.org/drawingml/2006/main">
+              <a:graphicData uri="http://schemas.openxmlformats.org/drawingml/2006/picture">
+                <pic:pic xmlns:pic="http://schemas.openxmlformats.org/drawingml/2006/picture">
+                  <pic:nvPicPr>
+                    <pic:cNvPr id="0" name="Picture 1"/>
+                    <pic:cNvPicPr>
+                      <a:picLocks noChangeAspect="1" noChangeArrowheads="1"/>
+                    </pic:cNvPicPr>
+                  </pic:nvPicPr>
+                  <pic:blipFill>
+                    <a:blip r:embed="rId33">
+                      <a:lum bright="-18000"/>
+                      <a:extLst>
+                        <a:ext uri="{28A0092B-C50C-407E-A947-70E740481C1C}">
+                          <a14:useLocalDpi xmlns:a14="http://schemas.microsoft.com/office/drawing/2010/main" val="0"/>
+                        </a:ext>
+                      </a:extLst>
+                    </a:blip>
+                    <a:srcRect/>
+                    <a:stretch>
+                      <a:fillRect/>
+                    </a:stretch>
+                  </pic:blipFill>
+                  <pic:spPr bwMode="auto">
+                    <a:xfrm>
+                      <a:off x="0" y="0"/>
+                      <a:ext cx="3462020" cy="2219960"/>
+                    </a:xfrm>
+                    <a:prstGeom prst="rect">
+                      <a:avLst/>
+                    </a:prstGeom>
+                    <a:noFill/>
+                    <a:ln>
+                      <a:noFill/>
+                    </a:ln>
+                  </pic:spPr>
+                </pic:pic>
+              </a:graphicData>
+            </a:graphic>
+          </wp:inline>
+        </w:drawing>
+      </w:r>
+    </w:p>
+    <w:p>
+      <w:pPr>
+        <w:pStyle w:val="Spacing"/>
+      </w:pPr>
+    </w:p>
+    <w:p>
+      <w:r>
+        <w:t xml:space="preserve">This pre- and post-extension happens by means of the already available system events explained in the </w:t>
+      </w:r>
+      <w:r>
+        <w:rPr>
+          <w:i/>
+        </w:rPr>
+        <w:t xml:space="preserve">Events </w:t>
+      </w:r>
+      <w:r>
+        <w:t xml:space="preserve">chapter. The events are actually named </w:t>
+      </w:r>
+      <w:r>
+        <w:rPr>
+          <w:rStyle w:val="CodeChar"/>
+        </w:rPr>
+        <w:t xml:space="preserve">Executing </w:t>
+      </w:r>
+      <w:r>
+        <w:t xml:space="preserve">and </w:t>
+      </w:r>
+      <w:r>
+        <w:rPr>
+          <w:rStyle w:val="CodeChar"/>
+        </w:rPr>
+        <w:t>Executed</w:t>
+      </w:r>
+      <w:r>
+        <w:t>.</w:t>
+      </w:r>
+    </w:p>
+    <w:p>
+      <w:pPr>
+        <w:pStyle w:val="Spacing"/>
+      </w:pPr>
+    </w:p>
+    <w:p>
+      <w:pPr>
+        <w:ind w:left="852"/>
+      </w:pPr>
+      <w:r>
+        <w:rPr>
+          <w:noProof/>
+        </w:rPr>
+        <w:drawing>
+          <wp:inline distT="0" distB="0" distL="0" distR="0" wp14:anchorId="7901816A" wp14:editId="49CEBCF0">
+            <wp:extent cx="3208020" cy="1590675"/>
+            <wp:effectExtent l="0" t="0" r="0" b="0"/>
+            <wp:docPr id="30" name="Picture 30"/>
+            <wp:cNvGraphicFramePr>
+              <a:graphicFrameLocks xmlns:a="http://schemas.openxmlformats.org/drawingml/2006/main" noChangeAspect="1"/>
+            </wp:cNvGraphicFramePr>
+            <a:graphic xmlns:a="http://schemas.openxmlformats.org/drawingml/2006/main">
+              <a:graphicData uri="http://schemas.openxmlformats.org/drawingml/2006/picture">
+                <pic:pic xmlns:pic="http://schemas.openxmlformats.org/drawingml/2006/picture">
+                  <pic:nvPicPr>
+                    <pic:cNvPr id="0" name="Picture 2"/>
+                    <pic:cNvPicPr>
+                      <a:picLocks noChangeAspect="1" noChangeArrowheads="1"/>
+                    </pic:cNvPicPr>
+                  </pic:nvPicPr>
+                  <pic:blipFill>
+                    <a:blip r:embed="rId34">
+                      <a:lum bright="-18000"/>
+                      <a:extLst>
+                        <a:ext uri="{28A0092B-C50C-407E-A947-70E740481C1C}">
+                          <a14:useLocalDpi xmlns:a14="http://schemas.microsoft.com/office/drawing/2010/main" val="0"/>
+                        </a:ext>
+                      </a:extLst>
+                    </a:blip>
+                    <a:srcRect/>
+                    <a:stretch>
+                      <a:fillRect/>
+                    </a:stretch>
+                  </pic:blipFill>
+                  <pic:spPr bwMode="auto">
+                    <a:xfrm>
+                      <a:off x="0" y="0"/>
+                      <a:ext cx="3208020" cy="1590675"/>
+                    </a:xfrm>
+                    <a:prstGeom prst="rect">
+                      <a:avLst/>
+                    </a:prstGeom>
+                    <a:noFill/>
+                    <a:ln>
+                      <a:noFill/>
+                    </a:ln>
+                  </pic:spPr>
+                </pic:pic>
+              </a:graphicData>
+            </a:graphic>
+          </wp:inline>
+        </w:drawing>
+      </w:r>
+    </w:p>
+    <w:p>
+      <w:pPr>
+        <w:pStyle w:val="Heading4"/>
+      </w:pPr>
+      <w:r>
+        <w:t>System Command Extension</w:t>
+      </w:r>
+    </w:p>
+    <w:p>
+      <w:r>
+        <w:t xml:space="preserve">Another way to specialize a derived object is to let it define extra functionality around a </w:t>
+      </w:r>
+      <w:r>
+        <w:rPr>
+          <w:i/>
+        </w:rPr>
+        <w:t>system</w:t>
+      </w:r>
+      <w:r>
+        <w:t xml:space="preserve"> </w:t>
+      </w:r>
+      <w:r>
+        <w:t>command</w:t>
+      </w:r>
+      <w:r>
+        <w:t xml:space="preserve">. The previous section was actually a demonstration of how to extend the implementation of the </w:t>
+      </w:r>
+      <w:r>
+        <w:rPr>
+          <w:rStyle w:val="CodeChar"/>
+        </w:rPr>
+        <w:t xml:space="preserve">Execute </w:t>
+      </w:r>
+      <w:r>
+        <w:t xml:space="preserve">system command. But </w:t>
+      </w:r>
+      <w:r>
+        <w:rPr>
+          <w:i/>
+        </w:rPr>
+        <w:t>other</w:t>
+      </w:r>
+      <w:r>
+        <w:t xml:space="preserve"> system commands can be extended as well, such as the </w:t>
+      </w:r>
+      <w:r>
+        <w:rPr>
+          <w:rStyle w:val="CodeChar"/>
+        </w:rPr>
+        <w:t xml:space="preserve">Value Set </w:t>
+      </w:r>
+      <w:r>
+        <w:t xml:space="preserve">command. Here is an example where the </w:t>
+      </w:r>
+      <w:r>
+        <w:rPr>
+          <w:rStyle w:val="CodeChar"/>
+        </w:rPr>
+        <w:t xml:space="preserve">Value Set </w:t>
+      </w:r>
+      <w:r>
+        <w:t xml:space="preserve">command is post-extended by implementing the </w:t>
+      </w:r>
+      <w:r>
+        <w:rPr>
+          <w:rStyle w:val="CodeChar"/>
+        </w:rPr>
+        <w:t xml:space="preserve">Value Changed </w:t>
+      </w:r>
+      <w:r>
+        <w:t>event.</w:t>
+      </w:r>
+    </w:p>
+    <w:p>
+      <w:pPr>
+        <w:pStyle w:val="Spacing"/>
+      </w:pPr>
+    </w:p>
+    <w:p>
+      <w:pPr>
+        <w:ind w:left="852"/>
+      </w:pPr>
+      <w:r>
+        <w:rPr>
+          <w:noProof/>
+        </w:rPr>
+        <w:drawing>
+          <wp:inline distT="0" distB="0" distL="0" distR="0" wp14:anchorId="50640AFB" wp14:editId="2906271C">
+            <wp:extent cx="1733550" cy="1659890"/>
+            <wp:effectExtent l="0" t="0" r="0" b="0"/>
+            <wp:docPr id="33" name="Picture 33"/>
+            <wp:cNvGraphicFramePr>
+              <a:graphicFrameLocks xmlns:a="http://schemas.openxmlformats.org/drawingml/2006/main" noChangeAspect="1"/>
+            </wp:cNvGraphicFramePr>
+            <a:graphic xmlns:a="http://schemas.openxmlformats.org/drawingml/2006/main">
+              <a:graphicData uri="http://schemas.openxmlformats.org/drawingml/2006/picture">
+                <pic:pic xmlns:pic="http://schemas.openxmlformats.org/drawingml/2006/picture">
+                  <pic:nvPicPr>
+                    <pic:cNvPr id="0" name="Picture 1"/>
+                    <pic:cNvPicPr>
+                      <a:picLocks noChangeAspect="1" noChangeArrowheads="1"/>
+                    </pic:cNvPicPr>
+                  </pic:nvPicPr>
+                  <pic:blipFill>
+                    <a:blip r:embed="rId35">
+                      <a:lum bright="-18000"/>
+                      <a:extLst>
+                        <a:ext uri="{28A0092B-C50C-407E-A947-70E740481C1C}">
+                          <a14:useLocalDpi xmlns:a14="http://schemas.microsoft.com/office/drawing/2010/main" val="0"/>
+                        </a:ext>
+                      </a:extLst>
+                    </a:blip>
+                    <a:srcRect/>
+                    <a:stretch>
+                      <a:fillRect/>
+                    </a:stretch>
+                  </pic:blipFill>
+                  <pic:spPr bwMode="auto">
+                    <a:xfrm>
+                      <a:off x="0" y="0"/>
+                      <a:ext cx="1733550" cy="1659890"/>
+                    </a:xfrm>
+                    <a:prstGeom prst="rect">
+                      <a:avLst/>
+                    </a:prstGeom>
+                    <a:noFill/>
+                    <a:ln>
+                      <a:noFill/>
+                    </a:ln>
+                  </pic:spPr>
+                </pic:pic>
+              </a:graphicData>
+            </a:graphic>
+          </wp:inline>
+        </w:drawing>
+      </w:r>
+    </w:p>
+    <w:p>
+      <w:pPr>
+        <w:pStyle w:val="Spacing"/>
+      </w:pPr>
+    </w:p>
+    <w:p>
+      <w:pPr>
+        <w:ind w:left="568"/>
+      </w:pPr>
+      <w:r>
+        <w:t>So then the derived class defines something that will be run every time the object’s value changes.</w:t>
+      </w:r>
+    </w:p>
+    <w:p>
+      <w:pPr>
+        <w:pStyle w:val="Heading4"/>
+      </w:pPr>
+      <w:r>
+        <w:t>System Command Overriding</w:t>
+      </w:r>
+    </w:p>
+    <w:p>
+      <w:r>
+        <w:t xml:space="preserve">Overriding was already introduced before, but what is separately mentioned here is that you can override any of the system commands. You can for instance override the </w:t>
+      </w:r>
+      <w:r>
+        <w:rPr>
+          <w:rStyle w:val="CodeChar"/>
+        </w:rPr>
+        <w:t xml:space="preserve">Value Set </w:t>
+      </w:r>
+      <w:r>
+        <w:t>command.</w:t>
+      </w:r>
+    </w:p>
+    <w:p>
+      <w:pPr>
+        <w:pStyle w:val="Spacing"/>
+      </w:pPr>
+    </w:p>
+    <w:p>
+      <w:r>
+        <w:t xml:space="preserve">A lot of notations were considered but many were complicated or ambiguous. Easier alternatives are adopted here. </w:t>
+      </w:r>
+    </w:p>
+    <w:p>
+      <w:pPr>
+        <w:pStyle w:val="Spacing"/>
+      </w:pPr>
+    </w:p>
+    <w:p>
+      <w:r>
+        <w:t>Here are the two alternatives to a notation for overriding system commands:</w:t>
+      </w:r>
+    </w:p>
+    <w:p>
+      <w:pPr>
+        <w:pStyle w:val="Spacing"/>
+      </w:pPr>
+    </w:p>
+    <w:p>
+      <w:pPr>
+        <w:ind w:left="852"/>
+        <w:rPr>
+          <w:i/>
+        </w:rPr>
+      </w:pPr>
+      <w:r>
+        <w:rPr>
+          <w:i/>
+        </w:rPr>
+        <w:t xml:space="preserve">The event notation </w:t>
+      </w:r>
+    </w:p>
+    <w:p>
+      <w:pPr>
+        <w:pStyle w:val="Spacing"/>
+      </w:pPr>
+    </w:p>
+    <w:p>
+      <w:pPr>
+        <w:ind w:left="1136"/>
+      </w:pPr>
+      <w:r>
+        <w:rPr>
+          <w:noProof/>
+        </w:rPr>
+        <w:drawing>
+          <wp:inline distT="0" distB="0" distL="0" distR="0" wp14:anchorId="3676A05A" wp14:editId="7FF27CC0">
+            <wp:extent cx="1527810" cy="1485265"/>
+            <wp:effectExtent l="0" t="0" r="0" b="0"/>
+            <wp:docPr id="34" name="Picture 34"/>
+            <wp:cNvGraphicFramePr>
+              <a:graphicFrameLocks xmlns:a="http://schemas.openxmlformats.org/drawingml/2006/main" noChangeAspect="1"/>
+            </wp:cNvGraphicFramePr>
+            <a:graphic xmlns:a="http://schemas.openxmlformats.org/drawingml/2006/main">
+              <a:graphicData uri="http://schemas.openxmlformats.org/drawingml/2006/picture">
+                <pic:pic xmlns:pic="http://schemas.openxmlformats.org/drawingml/2006/picture">
+                  <pic:nvPicPr>
+                    <pic:cNvPr id="0" name="Picture 1"/>
+                    <pic:cNvPicPr>
+                      <a:picLocks noChangeAspect="1" noChangeArrowheads="1"/>
+                    </pic:cNvPicPr>
+                  </pic:nvPicPr>
+                  <pic:blipFill>
+                    <a:blip r:embed="rId36" cstate="print">
+                      <a:lum bright="-18000"/>
+                      <a:extLst>
+                        <a:ext uri="{28A0092B-C50C-407E-A947-70E740481C1C}">
+                          <a14:useLocalDpi xmlns:a14="http://schemas.microsoft.com/office/drawing/2010/main" val="0"/>
+                        </a:ext>
+                      </a:extLst>
+                    </a:blip>
+                    <a:srcRect/>
+                    <a:stretch>
+                      <a:fillRect/>
+                    </a:stretch>
+                  </pic:blipFill>
+                  <pic:spPr bwMode="auto">
+                    <a:xfrm>
+                      <a:off x="0" y="0"/>
+                      <a:ext cx="1527810" cy="1485265"/>
+                    </a:xfrm>
+                    <a:prstGeom prst="rect">
+                      <a:avLst/>
+                    </a:prstGeom>
+                    <a:noFill/>
+                    <a:ln>
+                      <a:noFill/>
+                    </a:ln>
+                  </pic:spPr>
+                </pic:pic>
+              </a:graphicData>
+            </a:graphic>
+          </wp:inline>
+        </w:drawing>
+      </w:r>
+    </w:p>
+    <w:p>
+      <w:pPr>
+        <w:pStyle w:val="Spacing"/>
+      </w:pPr>
+    </w:p>
+    <w:p>
+      <w:pPr>
+        <w:ind w:left="852"/>
+        <w:rPr>
+          <w:i/>
+        </w:rPr>
+      </w:pPr>
+      <w:r>
+        <w:rPr>
+          <w:i/>
+        </w:rPr>
+        <w:t>System interface with object redirection</w:t>
+      </w:r>
+    </w:p>
+    <w:p>
+      <w:pPr>
+        <w:pStyle w:val="Spacing"/>
+      </w:pPr>
+    </w:p>
+    <w:p>
+      <w:pPr>
+        <w:ind w:left="1136"/>
+      </w:pPr>
+      <w:r>
+        <w:rPr>
+          <w:noProof/>
+        </w:rPr>
+        <w:drawing>
+          <wp:inline distT="0" distB="0" distL="0" distR="0" wp14:anchorId="14A8CCB6" wp14:editId="2AC21871">
+            <wp:extent cx="1701800" cy="1353185"/>
+            <wp:effectExtent l="0" t="0" r="0" b="0"/>
+            <wp:docPr id="35" name="Picture 35"/>
+            <wp:cNvGraphicFramePr>
+              <a:graphicFrameLocks xmlns:a="http://schemas.openxmlformats.org/drawingml/2006/main" noChangeAspect="1"/>
+            </wp:cNvGraphicFramePr>
+            <a:graphic xmlns:a="http://schemas.openxmlformats.org/drawingml/2006/main">
+              <a:graphicData uri="http://schemas.openxmlformats.org/drawingml/2006/picture">
+                <pic:pic xmlns:pic="http://schemas.openxmlformats.org/drawingml/2006/picture">
+                  <pic:nvPicPr>
+                    <pic:cNvPr id="0" name="Picture 2"/>
+                    <pic:cNvPicPr>
+                      <a:picLocks noChangeAspect="1" noChangeArrowheads="1"/>
+                    </pic:cNvPicPr>
+                  </pic:nvPicPr>
+                  <pic:blipFill>
+                    <a:blip r:embed="rId37" cstate="print">
+                      <a:lum bright="-18000"/>
+                      <a:extLst>
+                        <a:ext uri="{28A0092B-C50C-407E-A947-70E740481C1C}">
+                          <a14:useLocalDpi xmlns:a14="http://schemas.microsoft.com/office/drawing/2010/main" val="0"/>
+                        </a:ext>
+                      </a:extLst>
+                    </a:blip>
+                    <a:srcRect/>
+                    <a:stretch>
+                      <a:fillRect/>
+                    </a:stretch>
+                  </pic:blipFill>
+                  <pic:spPr bwMode="auto">
+                    <a:xfrm>
+                      <a:off x="0" y="0"/>
+                      <a:ext cx="1701800" cy="1353185"/>
+                    </a:xfrm>
+                    <a:prstGeom prst="rect">
+                      <a:avLst/>
+                    </a:prstGeom>
+                    <a:noFill/>
+                    <a:ln>
+                      <a:noFill/>
+                    </a:ln>
+                  </pic:spPr>
+                </pic:pic>
+              </a:graphicData>
+            </a:graphic>
+          </wp:inline>
+        </w:drawing>
+      </w:r>
+    </w:p>
+    <w:p>
+      <w:pPr>
+        <w:pStyle w:val="Heading4"/>
+      </w:pPr>
+      <w:r>
+        <w:t>System Command Shadowing</w:t>
+      </w:r>
+    </w:p>
+    <w:p>
+      <w:r>
+        <w:t>Shadowing a system command can only be displayed by opening up the system interface:</w:t>
+      </w:r>
+    </w:p>
+    <w:p>
+      <w:pPr>
+        <w:pStyle w:val="Spacing"/>
+      </w:pPr>
+    </w:p>
+    <w:p>
+      <w:pPr>
+        <w:ind w:left="852"/>
+      </w:pPr>
+      <w:r>
+        <w:rPr>
+          <w:noProof/>
+        </w:rPr>
+        <w:drawing>
+          <wp:inline distT="0" distB="0" distL="0" distR="0" wp14:anchorId="33EFBE2E" wp14:editId="0F5FBD96">
+            <wp:extent cx="2230755" cy="1701800"/>
+            <wp:effectExtent l="0" t="0" r="0" b="0"/>
+            <wp:docPr id="36" name="Picture 36"/>
+            <wp:cNvGraphicFramePr>
+              <a:graphicFrameLocks xmlns:a="http://schemas.openxmlformats.org/drawingml/2006/main" noChangeAspect="1"/>
+            </wp:cNvGraphicFramePr>
+            <a:graphic xmlns:a="http://schemas.openxmlformats.org/drawingml/2006/main">
+              <a:graphicData uri="http://schemas.openxmlformats.org/drawingml/2006/picture">
+                <pic:pic xmlns:pic="http://schemas.openxmlformats.org/drawingml/2006/picture">
+                  <pic:nvPicPr>
+                    <pic:cNvPr id="0" name="Picture 1"/>
+                    <pic:cNvPicPr>
+                      <a:picLocks noChangeAspect="1" noChangeArrowheads="1"/>
+                    </pic:cNvPicPr>
+                  </pic:nvPicPr>
+                  <pic:blipFill>
+                    <a:blip r:embed="rId38" cstate="print">
+                      <a:lum bright="-18000"/>
+                      <a:extLst>
+                        <a:ext uri="{28A0092B-C50C-407E-A947-70E740481C1C}">
+                          <a14:useLocalDpi xmlns:a14="http://schemas.microsoft.com/office/drawing/2010/main" val="0"/>
+                        </a:ext>
+                      </a:extLst>
+                    </a:blip>
+                    <a:srcRect/>
+                    <a:stretch>
+                      <a:fillRect/>
+                    </a:stretch>
+                  </pic:blipFill>
+                  <pic:spPr bwMode="auto">
+                    <a:xfrm>
+                      <a:off x="0" y="0"/>
+                      <a:ext cx="2230755" cy="1701800"/>
+                    </a:xfrm>
+                    <a:prstGeom prst="rect">
+                      <a:avLst/>
+                    </a:prstGeom>
+                    <a:noFill/>
+                    <a:ln>
+                      <a:noFill/>
+                    </a:ln>
+                  </pic:spPr>
+                </pic:pic>
+              </a:graphicData>
+            </a:graphic>
+          </wp:inline>
+        </w:drawing>
+      </w:r>
+    </w:p>
+    <w:p>
+      <w:pPr>
+        <w:pStyle w:val="Heading4"/>
+      </w:pPr>
+      <w:r>
+        <w:t>System Command Extension By Shadowing</w:t>
+      </w:r>
+    </w:p>
+    <w:p>
+      <w:r>
+        <w:t>You can accomplish command extension by employing the shadowing concept. The idea is that you shadow the base command, executing your own procedure and call the base command from your own procedure.</w:t>
+      </w:r>
+    </w:p>
+    <w:p>
+      <w:pPr>
+        <w:pStyle w:val="Spacing"/>
+      </w:pPr>
+    </w:p>
+    <w:p>
+      <w:pPr>
+        <w:ind w:left="852"/>
+      </w:pPr>
+      <w:r>
+        <w:rPr>
+          <w:noProof/>
+        </w:rPr>
+        <w:drawing>
+          <wp:inline distT="0" distB="0" distL="0" distR="0" wp14:anchorId="19548DF9" wp14:editId="5BD746AC">
+            <wp:extent cx="2854325" cy="2246630"/>
+            <wp:effectExtent l="0" t="0" r="0" b="0"/>
+            <wp:docPr id="37" name="Picture 37"/>
+            <wp:cNvGraphicFramePr>
+              <a:graphicFrameLocks xmlns:a="http://schemas.openxmlformats.org/drawingml/2006/main" noChangeAspect="1"/>
+            </wp:cNvGraphicFramePr>
+            <a:graphic xmlns:a="http://schemas.openxmlformats.org/drawingml/2006/main">
+              <a:graphicData uri="http://schemas.openxmlformats.org/drawingml/2006/picture">
+                <pic:pic xmlns:pic="http://schemas.openxmlformats.org/drawingml/2006/picture">
+                  <pic:nvPicPr>
+                    <pic:cNvPr id="0" name="Picture 1"/>
+                    <pic:cNvPicPr>
+                      <a:picLocks noChangeAspect="1" noChangeArrowheads="1"/>
+                    </pic:cNvPicPr>
+                  </pic:nvPicPr>
+                  <pic:blipFill>
+                    <a:blip r:embed="rId39">
+                      <a:lum bright="-18000"/>
+                      <a:extLst>
+                        <a:ext uri="{28A0092B-C50C-407E-A947-70E740481C1C}">
+                          <a14:useLocalDpi xmlns:a14="http://schemas.microsoft.com/office/drawing/2010/main" val="0"/>
+                        </a:ext>
+                      </a:extLst>
+                    </a:blip>
+                    <a:srcRect/>
+                    <a:stretch>
+                      <a:fillRect/>
+                    </a:stretch>
+                  </pic:blipFill>
+                  <pic:spPr bwMode="auto">
+                    <a:xfrm>
+                      <a:off x="0" y="0"/>
+                      <a:ext cx="2854325" cy="2246630"/>
+                    </a:xfrm>
+                    <a:prstGeom prst="rect">
+                      <a:avLst/>
+                    </a:prstGeom>
+                    <a:noFill/>
+                    <a:ln>
+                      <a:noFill/>
+                    </a:ln>
+                  </pic:spPr>
+                </pic:pic>
+              </a:graphicData>
+            </a:graphic>
+          </wp:inline>
+        </w:drawing>
+      </w:r>
+    </w:p>
+    <w:p>
+      <w:pPr>
+        <w:pStyle w:val="Spacing"/>
+      </w:pPr>
+    </w:p>
+    <w:p>
+      <w:r>
+        <w:t>Note that the call to the base command has to be qualified with the base object.</w:t>
+      </w:r>
+    </w:p>
+    <w:p>
+      <w:pPr>
+        <w:pStyle w:val="Spacing"/>
+      </w:pPr>
+    </w:p>
+    <w:p>
+      <w:r>
+        <w:t xml:space="preserve">When anyone tries to call </w:t>
+      </w:r>
+      <w:r>
+        <w:rPr>
+          <w:rStyle w:val="CodeChar"/>
+        </w:rPr>
+        <w:t>Value Set</w:t>
+      </w:r>
+      <w:r>
+        <w:t>, the shadowing command is run instead, unless someone can qualify the call with the base object.</w:t>
+      </w:r>
+    </w:p>
+    <w:p>
+      <w:pPr>
+        <w:pStyle w:val="Spacing"/>
+      </w:pPr>
+    </w:p>
+    <w:p>
+      <w:r>
+        <w:t>A benefit of system command extension by shadowing compared to normal system command extension is that these extensions only count inside the derived class.</w:t>
+      </w:r>
+    </w:p>
+    <w:p>
+      <w:pPr>
+        <w:pStyle w:val="Heading4"/>
+      </w:pPr>
+      <w:r>
+        <w:t>System Commands Extension By Overriding (Questionable)</w:t>
+      </w:r>
+    </w:p>
+    <w:p>
+      <w:r>
+        <w:t>This is a technique that will not work. The idea is that you accomplish command extension by employing the overriding concept. The idea is that you override the base command, executing your own procedure and call the base command from your own procedure.</w:t>
+      </w:r>
+    </w:p>
+    <w:p>
+      <w:pPr>
+        <w:pStyle w:val="Spacing"/>
+      </w:pPr>
+    </w:p>
+    <w:p>
+      <w:pPr>
+        <w:ind w:left="852"/>
+      </w:pPr>
+      <w:r>
+        <w:rPr>
+          <w:noProof/>
+        </w:rPr>
+        <w:drawing>
+          <wp:inline distT="0" distB="0" distL="0" distR="0" wp14:anchorId="4096E82E" wp14:editId="7855F46A">
+            <wp:extent cx="2494915" cy="1950085"/>
+            <wp:effectExtent l="0" t="0" r="0" b="0"/>
+            <wp:docPr id="38" name="Picture 38"/>
+            <wp:cNvGraphicFramePr>
+              <a:graphicFrameLocks xmlns:a="http://schemas.openxmlformats.org/drawingml/2006/main" noChangeAspect="1"/>
+            </wp:cNvGraphicFramePr>
+            <a:graphic xmlns:a="http://schemas.openxmlformats.org/drawingml/2006/main">
+              <a:graphicData uri="http://schemas.openxmlformats.org/drawingml/2006/picture">
+                <pic:pic xmlns:pic="http://schemas.openxmlformats.org/drawingml/2006/picture">
+                  <pic:nvPicPr>
+                    <pic:cNvPr id="0" name="Picture 1"/>
+                    <pic:cNvPicPr>
+                      <a:picLocks noChangeAspect="1" noChangeArrowheads="1"/>
+                    </pic:cNvPicPr>
+                  </pic:nvPicPr>
+                  <pic:blipFill>
+                    <a:blip r:embed="rId40">
+                      <a:lum bright="-18000"/>
+                      <a:extLst>
+                        <a:ext uri="{28A0092B-C50C-407E-A947-70E740481C1C}">
+                          <a14:useLocalDpi xmlns:a14="http://schemas.microsoft.com/office/drawing/2010/main" val="0"/>
+                        </a:ext>
+                      </a:extLst>
+                    </a:blip>
+                    <a:srcRect/>
+                    <a:stretch>
+                      <a:fillRect/>
+                    </a:stretch>
+                  </pic:blipFill>
+                  <pic:spPr bwMode="auto">
+                    <a:xfrm>
+                      <a:off x="0" y="0"/>
+                      <a:ext cx="2494915" cy="1950085"/>
+                    </a:xfrm>
+                    <a:prstGeom prst="rect">
+                      <a:avLst/>
+                    </a:prstGeom>
+                    <a:noFill/>
+                    <a:ln>
+                      <a:noFill/>
+                    </a:ln>
+                  </pic:spPr>
+                </pic:pic>
+              </a:graphicData>
+            </a:graphic>
+          </wp:inline>
+        </w:drawing>
+      </w:r>
+    </w:p>
+    <w:p>
+      <w:pPr>
+        <w:pStyle w:val="Spacing"/>
+      </w:pPr>
+    </w:p>
+    <w:p>
+      <w:r>
+        <w:t>The problem with this technique however, is that the call to the base command immediately detours to the derived command again, causing an infinite loop.</w:t>
+      </w:r>
+    </w:p>
+    <w:p>
+      <w:pPr>
+        <w:pStyle w:val="Spacing"/>
+      </w:pPr>
+    </w:p>
+    <w:p>
+      <w:r>
+        <w:t xml:space="preserve">However, extending system commands by </w:t>
+      </w:r>
+      <w:r>
+        <w:rPr>
+          <w:i/>
+        </w:rPr>
+        <w:t xml:space="preserve">shadowing </w:t>
+      </w:r>
+      <w:r>
+        <w:t>does work.</w:t>
+      </w:r>
+    </w:p>
+    <w:p>
+      <w:pPr>
+        <w:pStyle w:val="Heading4"/>
+      </w:pPr>
+      <w:r>
+        <w:t>System Command Overriding By Extension</w:t>
+      </w:r>
+    </w:p>
+    <w:p>
+      <w:r>
+        <w:t>There is an alternative to overriding: you can implement the pre-extension event of a command and cancel the event.</w:t>
+      </w:r>
+    </w:p>
+    <w:p>
+      <w:pPr>
+        <w:pStyle w:val="Spacing"/>
+      </w:pPr>
+    </w:p>
+    <w:p>
+      <w:pPr>
+        <w:ind w:left="852"/>
+      </w:pPr>
+      <w:r>
+        <w:rPr>
+          <w:noProof/>
+        </w:rPr>
+        <w:drawing>
+          <wp:inline distT="0" distB="0" distL="0" distR="0" wp14:anchorId="7EAFAE72" wp14:editId="34C44420">
+            <wp:extent cx="1981835" cy="1828800"/>
+            <wp:effectExtent l="0" t="0" r="0" b="0"/>
+            <wp:docPr id="39" name="Picture 39"/>
+            <wp:cNvGraphicFramePr>
+              <a:graphicFrameLocks xmlns:a="http://schemas.openxmlformats.org/drawingml/2006/main" noChangeAspect="1"/>
+            </wp:cNvGraphicFramePr>
+            <a:graphic xmlns:a="http://schemas.openxmlformats.org/drawingml/2006/main">
+              <a:graphicData uri="http://schemas.openxmlformats.org/drawingml/2006/picture">
+                <pic:pic xmlns:pic="http://schemas.openxmlformats.org/drawingml/2006/picture">
+                  <pic:nvPicPr>
+                    <pic:cNvPr id="0" name="Picture 1"/>
+                    <pic:cNvPicPr>
+                      <a:picLocks noChangeAspect="1" noChangeArrowheads="1"/>
+                    </pic:cNvPicPr>
+                  </pic:nvPicPr>
+                  <pic:blipFill>
+                    <a:blip r:embed="rId41">
+                      <a:lum bright="-18000"/>
+                      <a:extLst>
+                        <a:ext uri="{28A0092B-C50C-407E-A947-70E740481C1C}">
+                          <a14:useLocalDpi xmlns:a14="http://schemas.microsoft.com/office/drawing/2010/main" val="0"/>
+                        </a:ext>
+                      </a:extLst>
+                    </a:blip>
+                    <a:srcRect/>
+                    <a:stretch>
+                      <a:fillRect/>
+                    </a:stretch>
+                  </pic:blipFill>
+                  <pic:spPr bwMode="auto">
+                    <a:xfrm>
+                      <a:off x="0" y="0"/>
+                      <a:ext cx="1981835" cy="1828800"/>
+                    </a:xfrm>
+                    <a:prstGeom prst="rect">
+                      <a:avLst/>
+                    </a:prstGeom>
+                    <a:noFill/>
+                    <a:ln>
+                      <a:noFill/>
+                    </a:ln>
+                  </pic:spPr>
+                </pic:pic>
+              </a:graphicData>
+            </a:graphic>
+          </wp:inline>
+        </w:drawing>
+      </w:r>
+    </w:p>
+    <w:p>
+      <w:pPr>
+        <w:pStyle w:val="Spacing"/>
+      </w:pPr>
+    </w:p>
+    <w:p>
+      <w:pPr>
+        <w:ind w:left="568"/>
+      </w:pPr>
+      <w:r>
+        <w:t>This cancels the execution of the base command.</w:t>
+      </w:r>
+    </w:p>
+    <w:p>
+      <w:pPr>
+        <w:pStyle w:val="Heading3"/>
+      </w:pPr>
+      <w:r>
+        <w:t>Destructive &amp; Non-Destructive Specialization Methods</w:t>
+      </w:r>
+    </w:p>
+    <w:p>
+      <w:r>
+        <w:t>Most of the specialization methods are extensions.</w:t>
+      </w:r>
+      <w:r>
+        <w:t xml:space="preserve"> </w:t>
+      </w:r>
+      <w:r>
+        <w:t xml:space="preserve">The extensions are commonly </w:t>
+      </w:r>
+      <w:r>
+        <w:rPr>
+          <w:i/>
+        </w:rPr>
+        <w:t xml:space="preserve">data </w:t>
+      </w:r>
+      <w:r>
+        <w:t xml:space="preserve">that is </w:t>
+      </w:r>
+      <w:r>
+        <w:rPr>
+          <w:i/>
+        </w:rPr>
+        <w:t>added</w:t>
+      </w:r>
+      <w:r>
+        <w:t xml:space="preserve"> to the base system.</w:t>
+      </w:r>
+      <w:r>
+        <w:t xml:space="preserve"> </w:t>
+      </w:r>
+      <w:r>
+        <w:t>There are two specialization techniques</w:t>
+      </w:r>
+      <w:bookmarkStart w:id="0" w:name="_GoBack"/>
+      <w:bookmarkEnd w:id="0"/>
+      <w:r>
+        <w:t xml:space="preserve"> that do not only exten</w:t>
+      </w:r>
+      <w:r>
+        <w:t xml:space="preserve">d, but also </w:t>
+      </w:r>
+      <w:r>
+        <w:rPr>
+          <w:i/>
+        </w:rPr>
+        <w:t xml:space="preserve">change </w:t>
+      </w:r>
+      <w:r>
+        <w:t xml:space="preserve">the behavior </w:t>
+      </w:r>
+      <w:r>
+        <w:t>of the base:</w:t>
+      </w:r>
+    </w:p>
+    <w:p>
+      <w:pPr>
+        <w:pStyle w:val="Spacing"/>
+      </w:pPr>
+    </w:p>
+    <w:p>
+      <w:r>
+        <w:t xml:space="preserve">    - Overriding</w:t>
+      </w:r>
+    </w:p>
+    <w:p>
+      <w:r>
+        <w:t xml:space="preserve">    - Pre-extension with cancel</w:t>
+      </w:r>
+      <w:r>
+        <w:t>lation</w:t>
+      </w:r>
+    </w:p>
+    <w:p>
+      <w:pPr>
+        <w:pStyle w:val="Spacing"/>
+      </w:pPr>
+    </w:p>
+    <w:p>
+      <w:r>
+        <w:t xml:space="preserve">These could be considered destructive specialization methods, because they change behavior, while </w:t>
+      </w:r>
+      <w:r>
+        <w:rPr>
+          <w:i/>
+        </w:rPr>
+        <w:t>extensions</w:t>
+      </w:r>
+      <w:r>
+        <w:t xml:space="preserve"> are mere non-destructive specialization methods.</w:t>
+      </w:r>
+    </w:p>
+    <w:p>
+      <w:pPr>
+        <w:rPr>
+          <w:i/>
+        </w:rPr>
+      </w:pPr>
     </w:p>
     <w:sectPr>
       <w:pgSz w:w="12240" w:h="15840"/>
@@ -389,7 +4394,7 @@
   <w:latentStyles w:defLockedState="0" w:defUIPriority="99" w:defSemiHidden="0" w:defUnhideWhenUsed="0" w:defQFormat="0" w:count="376">
     <w:lsdException w:name="Normal" w:uiPriority="0" w:qFormat="1"/>
     <w:lsdException w:name="heading 1" w:uiPriority="9" w:qFormat="1"/>
-    <w:lsdException w:name="heading 2" w:uiPriority="9" w:qFormat="1"/>
+    <w:lsdException w:name="heading 2" w:uiPriority="0" w:qFormat="1"/>
     <w:lsdException w:name="heading 3" w:uiPriority="9" w:qFormat="1"/>
     <w:lsdException w:name="heading 4" w:uiPriority="9" w:qFormat="1"/>
     <w:lsdException w:name="heading 5" w:semiHidden="1" w:uiPriority="9" w:unhideWhenUsed="1" w:qFormat="1"/>
@@ -801,6 +4806,7 @@
     <w:name w:val="heading 2"/>
     <w:basedOn w:val="Normal"/>
     <w:next w:val="Normal"/>
+    <w:link w:val="Heading2Char"/>
     <w:qFormat/>
     <w:rsid w:val="00510ADB"/>
     <w:pPr>
@@ -823,16 +4829,18 @@
     <w:basedOn w:val="Normal"/>
     <w:next w:val="Normal"/>
     <w:qFormat/>
-    <w:rsid w:val="00E270C8"/>
+    <w:rsid w:val="00E21F5B"/>
     <w:pPr>
       <w:keepNext/>
-      <w:spacing w:before="180" w:after="120"/>
+      <w:spacing w:before="240" w:after="120"/>
       <w:outlineLvl w:val="2"/>
     </w:pPr>
     <w:rPr>
       <w:rFonts w:cs="Arial"/>
       <w:b/>
       <w:bCs/>
+      <w:i/>
+      <w:sz w:val="24"/>
     </w:rPr>
   </w:style>
   <w:style w:type="paragraph" w:styleId="Heading4">
@@ -840,16 +4848,36 @@
     <w:basedOn w:val="Normal"/>
     <w:next w:val="Normal"/>
     <w:qFormat/>
-    <w:rsid w:val="00B54CD6"/>
+    <w:rsid w:val="006E75ED"/>
     <w:pPr>
       <w:keepNext/>
-      <w:spacing w:before="120" w:after="120"/>
+      <w:spacing w:before="240" w:after="120"/>
       <w:outlineLvl w:val="3"/>
     </w:pPr>
     <w:rPr>
+      <w:b/>
       <w:bCs/>
+      <w:szCs w:val="28"/>
+    </w:rPr>
+  </w:style>
+  <w:style w:type="paragraph" w:styleId="Heading5">
+    <w:name w:val="heading 5"/>
+    <w:basedOn w:val="Normal"/>
+    <w:next w:val="Normal"/>
+    <w:link w:val="Heading5Char"/>
+    <w:uiPriority w:val="9"/>
+    <w:unhideWhenUsed/>
+    <w:qFormat/>
+    <w:rsid w:val="00807465"/>
+    <w:pPr>
+      <w:keepNext/>
+      <w:keepLines/>
+      <w:spacing w:before="240" w:after="120"/>
+      <w:outlineLvl w:val="4"/>
+    </w:pPr>
+    <w:rPr>
+      <w:rFonts w:eastAsiaTheme="majorEastAsia" w:cstheme="majorBidi"/>
       <w:i/>
-      <w:szCs w:val="28"/>
     </w:rPr>
   </w:style>
   <w:style w:type="paragraph" w:styleId="Heading9">
@@ -870,9 +4898,15 @@
   </w:style>
   <w:style w:type="character" w:default="1" w:styleId="DefaultParagraphFont">
     <w:name w:val="Default Paragraph Font"/>
+    <w:uiPriority w:val="1"/>
+    <w:semiHidden/>
+    <w:unhideWhenUsed/>
   </w:style>
   <w:style w:type="table" w:default="1" w:styleId="TableNormal">
     <w:name w:val="Normal Table"/>
+    <w:uiPriority w:val="99"/>
+    <w:semiHidden/>
+    <w:unhideWhenUsed/>
     <w:tblPr>
       <w:tblInd w:w="0" w:type="dxa"/>
       <w:tblCellMar>
@@ -885,6 +4919,9 @@
   </w:style>
   <w:style w:type="numbering" w:default="1" w:styleId="NoList">
     <w:name w:val="No List"/>
+    <w:uiPriority w:val="99"/>
+    <w:semiHidden/>
+    <w:unhideWhenUsed/>
   </w:style>
   <w:style w:type="character" w:customStyle="1" w:styleId="Style6pt">
     <w:name w:val="Style 6 pt"/>
@@ -1286,6 +5323,32 @@
       <w:lang w:val="en-US" w:eastAsia="en-US" w:bidi="ar-SA"/>
     </w:rPr>
   </w:style>
+  <w:style w:type="character" w:customStyle="1" w:styleId="Heading2Char">
+    <w:name w:val="Heading 2 Char"/>
+    <w:basedOn w:val="DefaultParagraphFont"/>
+    <w:link w:val="Heading2"/>
+    <w:rsid w:val="005E757B"/>
+    <w:rPr>
+      <w:rFonts w:ascii="Arial" w:hAnsi="Arial" w:cs="Arial"/>
+      <w:b/>
+      <w:bCs/>
+      <w:iCs/>
+      <w:sz w:val="36"/>
+      <w:szCs w:val="28"/>
+    </w:rPr>
+  </w:style>
+  <w:style w:type="character" w:customStyle="1" w:styleId="Heading5Char">
+    <w:name w:val="Heading 5 Char"/>
+    <w:basedOn w:val="DefaultParagraphFont"/>
+    <w:link w:val="Heading5"/>
+    <w:uiPriority w:val="9"/>
+    <w:rsid w:val="00807465"/>
+    <w:rPr>
+      <w:rFonts w:ascii="Tahoma" w:eastAsiaTheme="majorEastAsia" w:hAnsi="Tahoma" w:cstheme="majorBidi"/>
+      <w:i/>
+      <w:szCs w:val="26"/>
+    </w:rPr>
+  </w:style>
 </w:styles>
 </file>
 

</xml_diff>